<commit_message>
Justificación y Encabezado de páaginas
</commit_message>
<xml_diff>
--- a/SALUD_OCUPACIONAL_TESIS.docx
+++ b/SALUD_OCUPACIONAL_TESIS.docx
@@ -1,6 +1,6 @@
 
 <file path=word/document.xml><?xml version="1.0" encoding="utf-8"?>
-<w:document xmlns:wpc="http://schemas.microsoft.com/office/word/2010/wordprocessingCanvas" xmlns:cx="http://schemas.microsoft.com/office/drawing/2014/chartex" xmlns:cx1="http://schemas.microsoft.com/office/drawing/2015/9/8/chartex" xmlns:cx2="http://schemas.microsoft.com/office/drawing/2015/10/21/chartex" xmlns:cx3="http://schemas.microsoft.com/office/drawing/2016/5/9/chartex" xmlns:cx4="http://schemas.microsoft.com/office/drawing/2016/5/10/chartex" xmlns:cx5="http://schemas.microsoft.com/office/drawing/2016/5/11/chartex" xmlns:cx6="http://schemas.microsoft.com/office/drawing/2016/5/12/chartex" xmlns:cx7="http://schemas.microsoft.com/office/drawing/2016/5/13/chartex" xmlns:cx8="http://schemas.microsoft.com/office/drawing/2016/5/14/chartex" xmlns:mc="http://schemas.openxmlformats.org/markup-compatibility/2006" xmlns:aink="http://schemas.microsoft.com/office/drawing/2016/ink" xmlns:am3d="http://schemas.microsoft.com/office/drawing/2017/model3d" xmlns:o="urn:schemas-microsoft-com:office:office" xmlns:r="http://schemas.openxmlformats.org/officeDocument/2006/relationships" xmlns:m="http://schemas.openxmlformats.org/officeDocument/2006/math" xmlns:v="urn:schemas-microsoft-com:vml" xmlns:wp14="http://schemas.microsoft.com/office/word/2010/wordprocessingDrawing" xmlns:wp="http://schemas.openxmlformats.org/drawingml/2006/wordprocessingDrawing" xmlns:w10="urn:schemas-microsoft-com:office:word" xmlns:w="http://schemas.openxmlformats.org/wordprocessingml/2006/main" xmlns:w14="http://schemas.microsoft.com/office/word/2010/wordml" xmlns:w15="http://schemas.microsoft.com/office/word/2012/wordml" xmlns:w16cid="http://schemas.microsoft.com/office/word/2016/wordml/cid" xmlns:w16se="http://schemas.microsoft.com/office/word/2015/wordml/symex" xmlns:wpg="http://schemas.microsoft.com/office/word/2010/wordprocessingGroup" xmlns:wpi="http://schemas.microsoft.com/office/word/2010/wordprocessingInk" xmlns:wne="http://schemas.microsoft.com/office/word/2006/wordml" xmlns:wps="http://schemas.microsoft.com/office/word/2010/wordprocessingShape" mc:Ignorable="w14 w15 w16se w16cid wp14">
+<w:document xmlns:wpc="http://schemas.microsoft.com/office/word/2010/wordprocessingCanvas" xmlns:mc="http://schemas.openxmlformats.org/markup-compatibility/2006" xmlns:o="urn:schemas-microsoft-com:office:office" xmlns:r="http://schemas.openxmlformats.org/officeDocument/2006/relationships" xmlns:m="http://schemas.openxmlformats.org/officeDocument/2006/math" xmlns:v="urn:schemas-microsoft-com:vml" xmlns:wp14="http://schemas.microsoft.com/office/word/2010/wordprocessingDrawing" xmlns:wp="http://schemas.openxmlformats.org/drawingml/2006/wordprocessingDrawing" xmlns:w10="urn:schemas-microsoft-com:office:word" xmlns:w="http://schemas.openxmlformats.org/wordprocessingml/2006/main" xmlns:w14="http://schemas.microsoft.com/office/word/2010/wordml" xmlns:w15="http://schemas.microsoft.com/office/word/2012/wordml" xmlns:wpg="http://schemas.microsoft.com/office/word/2010/wordprocessingGroup" xmlns:wpi="http://schemas.microsoft.com/office/word/2010/wordprocessingInk" xmlns:wne="http://schemas.microsoft.com/office/word/2006/wordml" xmlns:wps="http://schemas.microsoft.com/office/word/2010/wordprocessingShape" mc:Ignorable="w14 w15 wp14">
   <w:body>
     <w:p>
       <w:pPr>
@@ -1438,7 +1438,7 @@
       <w:sdtContent>
         <w:p>
           <w:pPr>
-            <w:pStyle w:val="TtuloTDC"/>
+            <w:pStyle w:val="TtulodeTDC"/>
           </w:pPr>
           <w:r>
             <w:rPr>
@@ -1484,7 +1484,7 @@
             </w:rPr>
             <w:fldChar w:fldCharType="separate"/>
           </w:r>
-          <w:hyperlink w:anchor="_Toc38719668" w:history="1">
+          <w:hyperlink w:anchor="_Toc39310855" w:history="1">
             <w:r>
               <w:rPr>
                 <w:rStyle w:val="Hipervnculo"/>
@@ -1511,7 +1511,7 @@
                 <w:noProof/>
                 <w:webHidden/>
               </w:rPr>
-              <w:instrText xml:space="preserve"> PAGEREF _Toc38719668 \h </w:instrText>
+              <w:instrText xml:space="preserve"> PAGEREF _Toc39310855 \h </w:instrText>
             </w:r>
             <w:r>
               <w:rPr>
@@ -1556,7 +1556,7 @@
               <w:lang w:eastAsia="es-CO"/>
             </w:rPr>
           </w:pPr>
-          <w:hyperlink w:anchor="_Toc38719669" w:history="1">
+          <w:hyperlink w:anchor="_Toc39310856" w:history="1">
             <w:r>
               <w:rPr>
                 <w:rStyle w:val="Hipervnculo"/>
@@ -1599,7 +1599,7 @@
                 <w:noProof/>
                 <w:webHidden/>
               </w:rPr>
-              <w:instrText xml:space="preserve"> PAGEREF _Toc38719669 \h </w:instrText>
+              <w:instrText xml:space="preserve"> PAGEREF _Toc39310856 \h </w:instrText>
             </w:r>
             <w:r>
               <w:rPr>
@@ -1644,7 +1644,7 @@
               <w:lang w:eastAsia="es-CO"/>
             </w:rPr>
           </w:pPr>
-          <w:hyperlink w:anchor="_Toc38719670" w:history="1">
+          <w:hyperlink w:anchor="_Toc39310857" w:history="1">
             <w:r>
               <w:rPr>
                 <w:rStyle w:val="Hipervnculo"/>
@@ -1687,7 +1687,7 @@
                 <w:noProof/>
                 <w:webHidden/>
               </w:rPr>
-              <w:instrText xml:space="preserve"> PAGEREF _Toc38719670 \h </w:instrText>
+              <w:instrText xml:space="preserve"> PAGEREF _Toc39310857 \h </w:instrText>
             </w:r>
             <w:r>
               <w:rPr>
@@ -1732,7 +1732,7 @@
               <w:lang w:eastAsia="es-CO"/>
             </w:rPr>
           </w:pPr>
-          <w:hyperlink w:anchor="_Toc38719671" w:history="1">
+          <w:hyperlink w:anchor="_Toc39310858" w:history="1">
             <w:r>
               <w:rPr>
                 <w:rStyle w:val="Hipervnculo"/>
@@ -1775,7 +1775,7 @@
                 <w:noProof/>
                 <w:webHidden/>
               </w:rPr>
-              <w:instrText xml:space="preserve"> PAGEREF _Toc38719671 \h </w:instrText>
+              <w:instrText xml:space="preserve"> PAGEREF _Toc39310858 \h </w:instrText>
             </w:r>
             <w:r>
               <w:rPr>
@@ -1795,7 +1795,7 @@
                 <w:noProof/>
                 <w:webHidden/>
               </w:rPr>
-              <w:t>11</w:t>
+              <w:t>10</w:t>
             </w:r>
             <w:r>
               <w:rPr>
@@ -1820,7 +1820,7 @@
               <w:lang w:eastAsia="es-CO"/>
             </w:rPr>
           </w:pPr>
-          <w:hyperlink w:anchor="_Toc38719672" w:history="1">
+          <w:hyperlink w:anchor="_Toc39310859" w:history="1">
             <w:r>
               <w:rPr>
                 <w:rStyle w:val="Hipervnculo"/>
@@ -1863,7 +1863,7 @@
                 <w:noProof/>
                 <w:webHidden/>
               </w:rPr>
-              <w:instrText xml:space="preserve"> PAGEREF _Toc38719672 \h </w:instrText>
+              <w:instrText xml:space="preserve"> PAGEREF _Toc39310859 \h </w:instrText>
             </w:r>
             <w:r>
               <w:rPr>
@@ -1883,7 +1883,7 @@
                 <w:noProof/>
                 <w:webHidden/>
               </w:rPr>
-              <w:t>11</w:t>
+              <w:t>10</w:t>
             </w:r>
             <w:r>
               <w:rPr>
@@ -1908,7 +1908,7 @@
               <w:lang w:eastAsia="es-CO"/>
             </w:rPr>
           </w:pPr>
-          <w:hyperlink w:anchor="_Toc38719673" w:history="1">
+          <w:hyperlink w:anchor="_Toc39310860" w:history="1">
             <w:r>
               <w:rPr>
                 <w:rStyle w:val="Hipervnculo"/>
@@ -1951,7 +1951,7 @@
                 <w:noProof/>
                 <w:webHidden/>
               </w:rPr>
-              <w:instrText xml:space="preserve"> PAGEREF _Toc38719673 \h </w:instrText>
+              <w:instrText xml:space="preserve"> PAGEREF _Toc39310860 \h </w:instrText>
             </w:r>
             <w:r>
               <w:rPr>
@@ -1996,7 +1996,7 @@
               <w:lang w:eastAsia="es-CO"/>
             </w:rPr>
           </w:pPr>
-          <w:hyperlink w:anchor="_Toc38719674" w:history="1">
+          <w:hyperlink w:anchor="_Toc39310861" w:history="1">
             <w:r>
               <w:rPr>
                 <w:rStyle w:val="Hipervnculo"/>
@@ -2039,7 +2039,7 @@
                 <w:noProof/>
                 <w:webHidden/>
               </w:rPr>
-              <w:instrText xml:space="preserve"> PAGEREF _Toc38719674 \h </w:instrText>
+              <w:instrText xml:space="preserve"> PAGEREF _Toc39310861 \h </w:instrText>
             </w:r>
             <w:r>
               <w:rPr>
@@ -2084,7 +2084,7 @@
               <w:lang w:eastAsia="es-CO"/>
             </w:rPr>
           </w:pPr>
-          <w:hyperlink w:anchor="_Toc38719675" w:history="1">
+          <w:hyperlink w:anchor="_Toc39310862" w:history="1">
             <w:r>
               <w:rPr>
                 <w:rStyle w:val="Hipervnculo"/>
@@ -2131,7 +2131,7 @@
                 <w:noProof/>
                 <w:webHidden/>
               </w:rPr>
-              <w:instrText xml:space="preserve"> PAGEREF _Toc38719675 \h </w:instrText>
+              <w:instrText xml:space="preserve"> PAGEREF _Toc39310862 \h </w:instrText>
             </w:r>
             <w:r>
               <w:rPr>
@@ -2176,7 +2176,7 @@
               <w:lang w:eastAsia="es-CO"/>
             </w:rPr>
           </w:pPr>
-          <w:hyperlink w:anchor="_Toc38719676" w:history="1">
+          <w:hyperlink w:anchor="_Toc39310863" w:history="1">
             <w:r>
               <w:rPr>
                 <w:rStyle w:val="Hipervnculo"/>
@@ -2223,7 +2223,7 @@
                 <w:noProof/>
                 <w:webHidden/>
               </w:rPr>
-              <w:instrText xml:space="preserve"> PAGEREF _Toc38719676 \h </w:instrText>
+              <w:instrText xml:space="preserve"> PAGEREF _Toc39310863 \h </w:instrText>
             </w:r>
             <w:r>
               <w:rPr>
@@ -2268,7 +2268,7 @@
               <w:lang w:eastAsia="es-CO"/>
             </w:rPr>
           </w:pPr>
-          <w:hyperlink w:anchor="_Toc38719677" w:history="1">
+          <w:hyperlink w:anchor="_Toc39310864" w:history="1">
             <w:r>
               <w:rPr>
                 <w:rStyle w:val="Hipervnculo"/>
@@ -2311,7 +2311,7 @@
                 <w:noProof/>
                 <w:webHidden/>
               </w:rPr>
-              <w:instrText xml:space="preserve"> PAGEREF _Toc38719677 \h </w:instrText>
+              <w:instrText xml:space="preserve"> PAGEREF _Toc39310864 \h </w:instrText>
             </w:r>
             <w:r>
               <w:rPr>
@@ -2356,7 +2356,7 @@
               <w:lang w:eastAsia="es-CO"/>
             </w:rPr>
           </w:pPr>
-          <w:hyperlink w:anchor="_Toc38719678" w:history="1">
+          <w:hyperlink w:anchor="_Toc39310865" w:history="1">
             <w:r>
               <w:rPr>
                 <w:rStyle w:val="Hipervnculo"/>
@@ -2382,7 +2382,18 @@
                 <w:noProof/>
                 <w:lang w:eastAsia="es-CO"/>
               </w:rPr>
-              <w:t>ISO/IEC 29110</w:t>
+              <w:t>ISO</w:t>
+            </w:r>
+            <w:bookmarkStart w:id="0" w:name="_GoBack"/>
+            <w:bookmarkEnd w:id="0"/>
+            <w:r>
+              <w:rPr>
+                <w:rStyle w:val="Hipervnculo"/>
+                <w:rFonts w:eastAsia="Times New Roman"/>
+                <w:noProof/>
+                <w:lang w:eastAsia="es-CO"/>
+              </w:rPr>
+              <w:t>/IEC 29110</w:t>
             </w:r>
             <w:r>
               <w:rPr>
@@ -2403,7 +2414,7 @@
                 <w:noProof/>
                 <w:webHidden/>
               </w:rPr>
-              <w:instrText xml:space="preserve"> PAGEREF _Toc38719678 \h </w:instrText>
+              <w:instrText xml:space="preserve"> PAGEREF _Toc39310865 \h </w:instrText>
             </w:r>
             <w:r>
               <w:rPr>
@@ -2448,7 +2459,7 @@
               <w:lang w:eastAsia="es-CO"/>
             </w:rPr>
           </w:pPr>
-          <w:hyperlink w:anchor="_Toc38719679" w:history="1">
+          <w:hyperlink w:anchor="_Toc39310866" w:history="1">
             <w:r>
               <w:rPr>
                 <w:rStyle w:val="Hipervnculo"/>
@@ -2495,7 +2506,7 @@
                 <w:noProof/>
                 <w:webHidden/>
               </w:rPr>
-              <w:instrText xml:space="preserve"> PAGEREF _Toc38719679 \h </w:instrText>
+              <w:instrText xml:space="preserve"> PAGEREF _Toc39310866 \h </w:instrText>
             </w:r>
             <w:r>
               <w:rPr>
@@ -2540,7 +2551,7 @@
               <w:lang w:eastAsia="es-CO"/>
             </w:rPr>
           </w:pPr>
-          <w:hyperlink w:anchor="_Toc38719680" w:history="1">
+          <w:hyperlink w:anchor="_Toc39310867" w:history="1">
             <w:r>
               <w:rPr>
                 <w:rStyle w:val="Hipervnculo"/>
@@ -2584,7 +2595,7 @@
                 <w:noProof/>
                 <w:webHidden/>
               </w:rPr>
-              <w:instrText xml:space="preserve"> PAGEREF _Toc38719680 \h </w:instrText>
+              <w:instrText xml:space="preserve"> PAGEREF _Toc39310867 \h </w:instrText>
             </w:r>
             <w:r>
               <w:rPr>
@@ -2628,7 +2639,7 @@
               <w:lang w:eastAsia="es-CO"/>
             </w:rPr>
           </w:pPr>
-          <w:hyperlink w:anchor="_Toc38719681" w:history="1">
+          <w:hyperlink w:anchor="_Toc39310868" w:history="1">
             <w:r>
               <w:rPr>
                 <w:rStyle w:val="Hipervnculo"/>
@@ -2657,7 +2668,7 @@
                 <w:noProof/>
                 <w:webHidden/>
               </w:rPr>
-              <w:instrText xml:space="preserve"> PAGEREF _Toc38719681 \h </w:instrText>
+              <w:instrText xml:space="preserve"> PAGEREF _Toc39310868 \h </w:instrText>
             </w:r>
             <w:r>
               <w:rPr>
@@ -2677,7 +2688,7 @@
                 <w:noProof/>
                 <w:webHidden/>
               </w:rPr>
-              <w:t>16</w:t>
+              <w:t>15</w:t>
             </w:r>
             <w:r>
               <w:rPr>
@@ -2701,7 +2712,7 @@
               <w:lang w:eastAsia="es-CO"/>
             </w:rPr>
           </w:pPr>
-          <w:hyperlink w:anchor="_Toc38719682" w:history="1">
+          <w:hyperlink w:anchor="_Toc39310869" w:history="1">
             <w:r>
               <w:rPr>
                 <w:rStyle w:val="Hipervnculo"/>
@@ -2731,7 +2742,7 @@
                 <w:noProof/>
                 <w:webHidden/>
               </w:rPr>
-              <w:instrText xml:space="preserve"> PAGEREF _Toc38719682 \h </w:instrText>
+              <w:instrText xml:space="preserve"> PAGEREF _Toc39310869 \h </w:instrText>
             </w:r>
             <w:r>
               <w:rPr>
@@ -2751,7 +2762,7 @@
                 <w:noProof/>
                 <w:webHidden/>
               </w:rPr>
-              <w:t>16</w:t>
+              <w:t>15</w:t>
             </w:r>
             <w:r>
               <w:rPr>
@@ -2775,7 +2786,7 @@
               <w:lang w:eastAsia="es-CO"/>
             </w:rPr>
           </w:pPr>
-          <w:hyperlink w:anchor="_Toc38719683" w:history="1">
+          <w:hyperlink w:anchor="_Toc39310870" w:history="1">
             <w:r>
               <w:rPr>
                 <w:rStyle w:val="Hipervnculo"/>
@@ -2803,7 +2814,7 @@
                 <w:noProof/>
                 <w:webHidden/>
               </w:rPr>
-              <w:instrText xml:space="preserve"> PAGEREF _Toc38719683 \h </w:instrText>
+              <w:instrText xml:space="preserve"> PAGEREF _Toc39310870 \h </w:instrText>
             </w:r>
             <w:r>
               <w:rPr>
@@ -2847,7 +2858,7 @@
               <w:sz w:val="22"/>
             </w:rPr>
           </w:pPr>
-          <w:hyperlink w:anchor="_Toc38719684" w:history="1">
+          <w:hyperlink w:anchor="_Toc39310871" w:history="1">
             <w:r>
               <w:rPr>
                 <w:rStyle w:val="Hipervnculo"/>
@@ -2889,7 +2900,7 @@
                 <w:noProof/>
                 <w:webHidden/>
               </w:rPr>
-              <w:instrText xml:space="preserve"> PAGEREF _Toc38719684 \h </w:instrText>
+              <w:instrText xml:space="preserve"> PAGEREF _Toc39310871 \h </w:instrText>
             </w:r>
             <w:r>
               <w:rPr>
@@ -2933,7 +2944,7 @@
               <w:lang w:eastAsia="es-CO"/>
             </w:rPr>
           </w:pPr>
-          <w:hyperlink w:anchor="_Toc38719685" w:history="1">
+          <w:hyperlink w:anchor="_Toc39310872" w:history="1">
             <w:r>
               <w:rPr>
                 <w:rStyle w:val="Hipervnculo"/>
@@ -2978,7 +2989,7 @@
                 <w:noProof/>
                 <w:webHidden/>
               </w:rPr>
-              <w:instrText xml:space="preserve"> PAGEREF _Toc38719685 \h </w:instrText>
+              <w:instrText xml:space="preserve"> PAGEREF _Toc39310872 \h </w:instrText>
             </w:r>
             <w:r>
               <w:rPr>
@@ -3022,7 +3033,7 @@
               <w:sz w:val="22"/>
             </w:rPr>
           </w:pPr>
-          <w:hyperlink w:anchor="_Toc38719686" w:history="1">
+          <w:hyperlink w:anchor="_Toc39310873" w:history="1">
             <w:r>
               <w:rPr>
                 <w:rStyle w:val="Hipervnculo"/>
@@ -3064,7 +3075,7 @@
                 <w:noProof/>
                 <w:webHidden/>
               </w:rPr>
-              <w:instrText xml:space="preserve"> PAGEREF _Toc38719686 \h </w:instrText>
+              <w:instrText xml:space="preserve"> PAGEREF _Toc39310873 \h </w:instrText>
             </w:r>
             <w:r>
               <w:rPr>
@@ -3108,7 +3119,7 @@
               <w:lang w:eastAsia="es-CO"/>
             </w:rPr>
           </w:pPr>
-          <w:hyperlink w:anchor="_Toc38719687" w:history="1">
+          <w:hyperlink w:anchor="_Toc39310874" w:history="1">
             <w:r>
               <w:rPr>
                 <w:rStyle w:val="Hipervnculo"/>
@@ -3153,7 +3164,7 @@
                 <w:noProof/>
                 <w:webHidden/>
               </w:rPr>
-              <w:instrText xml:space="preserve"> PAGEREF _Toc38719687 \h </w:instrText>
+              <w:instrText xml:space="preserve"> PAGEREF _Toc39310874 \h </w:instrText>
             </w:r>
             <w:r>
               <w:rPr>
@@ -3198,7 +3209,7 @@
               <w:lang w:eastAsia="es-CO"/>
             </w:rPr>
           </w:pPr>
-          <w:hyperlink w:anchor="_Toc38719688" w:history="1">
+          <w:hyperlink w:anchor="_Toc39310875" w:history="1">
             <w:r>
               <w:rPr>
                 <w:rStyle w:val="Hipervnculo"/>
@@ -3242,7 +3253,7 @@
                 <w:noProof/>
                 <w:webHidden/>
               </w:rPr>
-              <w:instrText xml:space="preserve"> PAGEREF _Toc38719688 \h </w:instrText>
+              <w:instrText xml:space="preserve"> PAGEREF _Toc39310875 \h </w:instrText>
             </w:r>
             <w:r>
               <w:rPr>
@@ -3286,7 +3297,7 @@
               <w:sz w:val="22"/>
             </w:rPr>
           </w:pPr>
-          <w:hyperlink w:anchor="_Toc38719689" w:history="1">
+          <w:hyperlink w:anchor="_Toc39310876" w:history="1">
             <w:r>
               <w:rPr>
                 <w:rStyle w:val="Hipervnculo"/>
@@ -3328,7 +3339,7 @@
                 <w:noProof/>
                 <w:webHidden/>
               </w:rPr>
-              <w:instrText xml:space="preserve"> PAGEREF _Toc38719689 \h </w:instrText>
+              <w:instrText xml:space="preserve"> PAGEREF _Toc39310876 \h </w:instrText>
             </w:r>
             <w:r>
               <w:rPr>
@@ -3372,7 +3383,7 @@
               <w:lang w:eastAsia="es-CO"/>
             </w:rPr>
           </w:pPr>
-          <w:hyperlink w:anchor="_Toc38719690" w:history="1">
+          <w:hyperlink w:anchor="_Toc39310877" w:history="1">
             <w:r>
               <w:rPr>
                 <w:rStyle w:val="Hipervnculo"/>
@@ -3417,7 +3428,7 @@
                 <w:noProof/>
                 <w:webHidden/>
               </w:rPr>
-              <w:instrText xml:space="preserve"> PAGEREF _Toc38719690 \h </w:instrText>
+              <w:instrText xml:space="preserve"> PAGEREF _Toc39310877 \h </w:instrText>
             </w:r>
             <w:r>
               <w:rPr>
@@ -3461,7 +3472,7 @@
               <w:sz w:val="22"/>
             </w:rPr>
           </w:pPr>
-          <w:hyperlink w:anchor="_Toc38719691" w:history="1">
+          <w:hyperlink w:anchor="_Toc39310878" w:history="1">
             <w:r>
               <w:rPr>
                 <w:rStyle w:val="Hipervnculo"/>
@@ -3503,7 +3514,7 @@
                 <w:noProof/>
                 <w:webHidden/>
               </w:rPr>
-              <w:instrText xml:space="preserve"> PAGEREF _Toc38719691 \h </w:instrText>
+              <w:instrText xml:space="preserve"> PAGEREF _Toc39310878 \h </w:instrText>
             </w:r>
             <w:r>
               <w:rPr>
@@ -3547,7 +3558,7 @@
               <w:lang w:eastAsia="es-CO"/>
             </w:rPr>
           </w:pPr>
-          <w:hyperlink w:anchor="_Toc38719692" w:history="1">
+          <w:hyperlink w:anchor="_Toc39310879" w:history="1">
             <w:r>
               <w:rPr>
                 <w:rStyle w:val="Hipervnculo"/>
@@ -3592,7 +3603,7 @@
                 <w:noProof/>
                 <w:webHidden/>
               </w:rPr>
-              <w:instrText xml:space="preserve"> PAGEREF _Toc38719692 \h </w:instrText>
+              <w:instrText xml:space="preserve"> PAGEREF _Toc39310879 \h </w:instrText>
             </w:r>
             <w:r>
               <w:rPr>
@@ -3637,7 +3648,7 @@
               <w:lang w:eastAsia="es-CO"/>
             </w:rPr>
           </w:pPr>
-          <w:hyperlink w:anchor="_Toc38719693" w:history="1">
+          <w:hyperlink w:anchor="_Toc39310880" w:history="1">
             <w:r>
               <w:rPr>
                 <w:rStyle w:val="Hipervnculo"/>
@@ -3681,7 +3692,7 @@
                 <w:noProof/>
                 <w:webHidden/>
               </w:rPr>
-              <w:instrText xml:space="preserve"> PAGEREF _Toc38719693 \h </w:instrText>
+              <w:instrText xml:space="preserve"> PAGEREF _Toc39310880 \h </w:instrText>
             </w:r>
             <w:r>
               <w:rPr>
@@ -3725,7 +3736,7 @@
               <w:lang w:eastAsia="es-CO"/>
             </w:rPr>
           </w:pPr>
-          <w:hyperlink w:anchor="_Toc38719694" w:history="1">
+          <w:hyperlink w:anchor="_Toc39310881" w:history="1">
             <w:r>
               <w:rPr>
                 <w:rStyle w:val="Hipervnculo"/>
@@ -3753,7 +3764,7 @@
                 <w:noProof/>
                 <w:webHidden/>
               </w:rPr>
-              <w:instrText xml:space="preserve"> PAGEREF _Toc38719694 \h </w:instrText>
+              <w:instrText xml:space="preserve"> PAGEREF _Toc39310881 \h </w:instrText>
             </w:r>
             <w:r>
               <w:rPr>
@@ -3797,7 +3808,7 @@
               <w:lang w:eastAsia="es-CO"/>
             </w:rPr>
           </w:pPr>
-          <w:hyperlink w:anchor="_Toc38719695" w:history="1">
+          <w:hyperlink w:anchor="_Toc39310882" w:history="1">
             <w:r>
               <w:rPr>
                 <w:rStyle w:val="Hipervnculo"/>
@@ -3825,7 +3836,7 @@
                 <w:noProof/>
                 <w:webHidden/>
               </w:rPr>
-              <w:instrText xml:space="preserve"> PAGEREF _Toc38719695 \h </w:instrText>
+              <w:instrText xml:space="preserve"> PAGEREF _Toc39310882 \h </w:instrText>
             </w:r>
             <w:r>
               <w:rPr>
@@ -3870,7 +3881,7 @@
               <w:lang w:eastAsia="es-CO"/>
             </w:rPr>
           </w:pPr>
-          <w:hyperlink w:anchor="_Toc38719696" w:history="1">
+          <w:hyperlink w:anchor="_Toc39310883" w:history="1">
             <w:r>
               <w:rPr>
                 <w:rStyle w:val="Hipervnculo"/>
@@ -3913,7 +3924,7 @@
                 <w:noProof/>
                 <w:webHidden/>
               </w:rPr>
-              <w:instrText xml:space="preserve"> PAGEREF _Toc38719696 \h </w:instrText>
+              <w:instrText xml:space="preserve"> PAGEREF _Toc39310883 \h </w:instrText>
             </w:r>
             <w:r>
               <w:rPr>
@@ -3958,7 +3969,7 @@
               <w:lang w:eastAsia="es-CO"/>
             </w:rPr>
           </w:pPr>
-          <w:hyperlink w:anchor="_Toc38719697" w:history="1">
+          <w:hyperlink w:anchor="_Toc39310884" w:history="1">
             <w:r>
               <w:rPr>
                 <w:rStyle w:val="Hipervnculo"/>
@@ -4001,7 +4012,7 @@
                 <w:noProof/>
                 <w:webHidden/>
               </w:rPr>
-              <w:instrText xml:space="preserve"> PAGEREF _Toc38719697 \h </w:instrText>
+              <w:instrText xml:space="preserve"> PAGEREF _Toc39310884 \h </w:instrText>
             </w:r>
             <w:r>
               <w:rPr>
@@ -4046,7 +4057,7 @@
               <w:lang w:eastAsia="es-CO"/>
             </w:rPr>
           </w:pPr>
-          <w:hyperlink w:anchor="_Toc38719698" w:history="1">
+          <w:hyperlink w:anchor="_Toc39310885" w:history="1">
             <w:r>
               <w:rPr>
                 <w:rStyle w:val="Hipervnculo"/>
@@ -4089,7 +4100,7 @@
                 <w:noProof/>
                 <w:webHidden/>
               </w:rPr>
-              <w:instrText xml:space="preserve"> PAGEREF _Toc38719698 \h </w:instrText>
+              <w:instrText xml:space="preserve"> PAGEREF _Toc39310885 \h </w:instrText>
             </w:r>
             <w:r>
               <w:rPr>
@@ -4134,7 +4145,7 @@
               <w:lang w:eastAsia="es-CO"/>
             </w:rPr>
           </w:pPr>
-          <w:hyperlink w:anchor="_Toc38719699" w:history="1">
+          <w:hyperlink w:anchor="_Toc39310886" w:history="1">
             <w:r>
               <w:rPr>
                 <w:rStyle w:val="Hipervnculo"/>
@@ -4177,7 +4188,7 @@
                 <w:noProof/>
                 <w:webHidden/>
               </w:rPr>
-              <w:instrText xml:space="preserve"> PAGEREF _Toc38719699 \h </w:instrText>
+              <w:instrText xml:space="preserve"> PAGEREF _Toc39310886 \h </w:instrText>
             </w:r>
             <w:r>
               <w:rPr>
@@ -4222,7 +4233,7 @@
               <w:lang w:eastAsia="es-CO"/>
             </w:rPr>
           </w:pPr>
-          <w:hyperlink w:anchor="_Toc38719700" w:history="1">
+          <w:hyperlink w:anchor="_Toc39310887" w:history="1">
             <w:r>
               <w:rPr>
                 <w:rStyle w:val="Hipervnculo"/>
@@ -4265,7 +4276,7 @@
                 <w:noProof/>
                 <w:webHidden/>
               </w:rPr>
-              <w:instrText xml:space="preserve"> PAGEREF _Toc38719700 \h </w:instrText>
+              <w:instrText xml:space="preserve"> PAGEREF _Toc39310887 \h </w:instrText>
             </w:r>
             <w:r>
               <w:rPr>
@@ -4310,7 +4321,7 @@
               <w:lang w:eastAsia="es-CO"/>
             </w:rPr>
           </w:pPr>
-          <w:hyperlink w:anchor="_Toc38719701" w:history="1">
+          <w:hyperlink w:anchor="_Toc39310888" w:history="1">
             <w:r>
               <w:rPr>
                 <w:rStyle w:val="Hipervnculo"/>
@@ -4353,7 +4364,7 @@
                 <w:noProof/>
                 <w:webHidden/>
               </w:rPr>
-              <w:instrText xml:space="preserve"> PAGEREF _Toc38719701 \h </w:instrText>
+              <w:instrText xml:space="preserve"> PAGEREF _Toc39310888 \h </w:instrText>
             </w:r>
             <w:r>
               <w:rPr>
@@ -5165,7 +5176,7 @@
           <w:b/>
         </w:rPr>
       </w:pPr>
-      <w:bookmarkStart w:id="0" w:name="_Toc440985124"/>
+      <w:bookmarkStart w:id="1" w:name="_Toc440985124"/>
     </w:p>
     <w:p>
       <w:pPr>
@@ -5244,7 +5255,7 @@
         <w:lastRenderedPageBreak/>
         <w:t>Resumen</w:t>
       </w:r>
-      <w:bookmarkEnd w:id="0"/>
+      <w:bookmarkEnd w:id="1"/>
     </w:p>
     <w:p>
       <w:pPr>
@@ -5455,9 +5466,9 @@
           <w:lang w:val="en-US"/>
         </w:rPr>
       </w:pPr>
-      <w:bookmarkStart w:id="1" w:name="_Toc437858002"/>
-      <w:bookmarkStart w:id="2" w:name="_Toc437858423"/>
-      <w:bookmarkStart w:id="3" w:name="_Toc440985125"/>
+      <w:bookmarkStart w:id="2" w:name="_Toc437858002"/>
+      <w:bookmarkStart w:id="3" w:name="_Toc437858423"/>
+      <w:bookmarkStart w:id="4" w:name="_Toc440985125"/>
       <w:r>
         <w:rPr>
           <w:b/>
@@ -5502,14 +5513,14 @@
       <w:pPr>
         <w:pStyle w:val="Ttulo1"/>
       </w:pPr>
-      <w:bookmarkStart w:id="4" w:name="_Toc38719668"/>
+      <w:bookmarkStart w:id="5" w:name="_Toc39310855"/>
       <w:r>
         <w:t>Introducción</w:t>
       </w:r>
-      <w:bookmarkEnd w:id="1"/>
       <w:bookmarkEnd w:id="2"/>
       <w:bookmarkEnd w:id="3"/>
       <w:bookmarkEnd w:id="4"/>
+      <w:bookmarkEnd w:id="5"/>
     </w:p>
     <w:p>
       <w:pPr>
@@ -5568,14 +5579,14 @@
           <w:numId w:val="22"/>
         </w:numPr>
       </w:pPr>
-      <w:bookmarkStart w:id="5" w:name="_Toc38710787"/>
-      <w:bookmarkStart w:id="6" w:name="_Toc38719669"/>
+      <w:bookmarkStart w:id="6" w:name="_Toc38710787"/>
+      <w:bookmarkStart w:id="7" w:name="_Toc39310856"/>
       <w:r>
         <w:lastRenderedPageBreak/>
         <w:t>Problema de investigación</w:t>
       </w:r>
-      <w:bookmarkEnd w:id="5"/>
       <w:bookmarkEnd w:id="6"/>
+      <w:bookmarkEnd w:id="7"/>
     </w:p>
     <w:p>
       <w:pPr>
@@ -5593,13 +5604,13 @@
           <w:numId w:val="22"/>
         </w:numPr>
       </w:pPr>
-      <w:bookmarkStart w:id="7" w:name="_Toc38710788"/>
-      <w:bookmarkStart w:id="8" w:name="_Toc38719670"/>
+      <w:bookmarkStart w:id="8" w:name="_Toc38710788"/>
+      <w:bookmarkStart w:id="9" w:name="_Toc39310857"/>
       <w:r>
         <w:t>Planteamiento del Problema</w:t>
       </w:r>
-      <w:bookmarkEnd w:id="7"/>
       <w:bookmarkEnd w:id="8"/>
+      <w:bookmarkEnd w:id="9"/>
     </w:p>
     <w:p>
       <w:pPr>
@@ -5612,43 +5623,97 @@
           <w:lang w:eastAsia="es-CO"/>
         </w:rPr>
         <w:tab/>
-        <w:t>En la actualidad llevar un control y registro de las actividades que se van desarrando cuando se tienen muchos grupos de personas, hace que sea un poco complejo poder llevar un orden en el cual se pueda aplicar una gestión de sus entregas y más aún</w:t>
+        <w:t>En la actualidad llevar un control y registro de las actividades que se van desarr</w:t>
       </w:r>
       <w:r>
         <w:rPr>
           <w:lang w:eastAsia="es-CO"/>
         </w:rPr>
+        <w:t>oll</w:t>
+      </w:r>
+      <w:r>
+        <w:rPr>
+          <w:lang w:eastAsia="es-CO"/>
+        </w:rPr>
+        <w:t>ando cuando se tienen muchos grupos de personas, hace que sea un poco complejo poder llevar un orden en el cual se pueda aplicar una gestión de sus entregas y más aún</w:t>
+      </w:r>
+      <w:r>
+        <w:rPr>
+          <w:lang w:eastAsia="es-CO"/>
+        </w:rPr>
         <w:t>,</w:t>
       </w:r>
       <w:r>
         <w:rPr>
           <w:lang w:eastAsia="es-CO"/>
         </w:rPr>
-        <w:t xml:space="preserve"> poder aplicar un plan de calidad en cada una de estas actividades dentro de los tiempos estipulados en un cronograma. Esto puede representar retrasos en los tiempos</w:t>
+        <w:t xml:space="preserve"> poder aplicar un plan de calidad en cada una de estas actividades dentro de los tiempos estipulados en un cronograma</w:t>
       </w:r>
       <w:r>
         <w:rPr>
           <w:lang w:eastAsia="es-CO"/>
         </w:rPr>
-        <w:t xml:space="preserve"> de entreda</w:t>
+        <w:t>,</w:t>
       </w:r>
       <w:r>
         <w:rPr>
           <w:lang w:eastAsia="es-CO"/>
         </w:rPr>
+        <w:t xml:space="preserve"> </w:t>
+      </w:r>
+      <w:r>
+        <w:rPr>
+          <w:lang w:eastAsia="es-CO"/>
+        </w:rPr>
+        <w:t>e</w:t>
+      </w:r>
+      <w:r>
+        <w:rPr>
+          <w:lang w:eastAsia="es-CO"/>
+        </w:rPr>
+        <w:t>sto puede representar retrasos en los tiempos</w:t>
+      </w:r>
+      <w:r>
+        <w:rPr>
+          <w:lang w:eastAsia="es-CO"/>
+        </w:rPr>
+        <w:t xml:space="preserve"> de entre</w:t>
+      </w:r>
+      <w:r>
+        <w:rPr>
+          <w:lang w:eastAsia="es-CO"/>
+        </w:rPr>
+        <w:t>g</w:t>
+      </w:r>
+      <w:r>
+        <w:rPr>
+          <w:lang w:eastAsia="es-CO"/>
+        </w:rPr>
+        <w:t>a</w:t>
+      </w:r>
+      <w:r>
+        <w:rPr>
+          <w:lang w:eastAsia="es-CO"/>
+        </w:rPr>
         <w:t>,</w:t>
       </w:r>
       <w:r>
         <w:rPr>
           <w:lang w:eastAsia="es-CO"/>
         </w:rPr>
+        <w:t xml:space="preserve"> y</w:t>
+      </w:r>
+      <w:r>
+        <w:rPr>
+          <w:lang w:eastAsia="es-CO"/>
+        </w:rPr>
         <w:t xml:space="preserve"> a su vez,</w:t>
       </w:r>
       <w:r>
         <w:rPr>
           <w:lang w:eastAsia="es-CO"/>
         </w:rPr>
-        <w:t xml:space="preserve"> las revisiones pueden llevar más del tiempo presupuestado, la gestión de los grupos puede verse comprometida al ser muchos grupos, donde el enfoque que se tiene puede verse levemente alterado.</w:t>
+        <w:t xml:space="preserve"> las revisiones pueden llevar más del tiempo presupuestado, la gestión de los grupos puede verse comprometida al ser muchos, donde el enfoque que se tiene puede verse levemente alterado.</w:t>
       </w:r>
     </w:p>
     <w:p>
@@ -5661,7 +5726,7 @@
     </w:p>
     <w:p>
       <w:pPr>
-        <w:ind w:firstLine="708"/>
+        <w:ind w:firstLine="360"/>
         <w:rPr>
           <w:lang w:eastAsia="es-CO"/>
         </w:rPr>
@@ -5672,16 +5737,32 @@
         </w:rPr>
         <w:t>Con el fin de asegurar que el producto que se este desarrollando se pueda entregar en los tiempos estipulados y que a su vez cumpla con todos los requerimientos, a demás de eso, que cumpla con todos los estandares de calidad que se plantearon al cominenzo, hace de este proceso, un desafio para el equipo de gestión.</w:t>
       </w:r>
-      <w:r>
+    </w:p>
+    <w:p>
+      <w:pPr>
+        <w:ind w:firstLine="360"/>
         <w:rPr>
           <w:lang w:eastAsia="es-CO"/>
         </w:rPr>
-        <w:t xml:space="preserve"> Po</w:t>
-      </w:r>
-      <w:r>
+      </w:pPr>
+    </w:p>
+    <w:p>
+      <w:pPr>
+        <w:ind w:firstLine="360"/>
         <w:rPr>
           <w:lang w:eastAsia="es-CO"/>
         </w:rPr>
+      </w:pPr>
+      <w:r>
+        <w:rPr>
+          <w:lang w:eastAsia="es-CO"/>
+        </w:rPr>
+        <w:t>Po</w:t>
+      </w:r>
+      <w:r>
+        <w:rPr>
+          <w:lang w:eastAsia="es-CO"/>
+        </w:rPr>
         <w:t>r</w:t>
       </w:r>
       <w:r>
@@ -5700,71 +5781,33 @@
         <w:rPr>
           <w:lang w:eastAsia="es-CO"/>
         </w:rPr>
-        <w:t>.</w:t>
-      </w:r>
-    </w:p>
-    <w:p>
-      <w:pPr>
-        <w:pStyle w:val="Sinespaciado"/>
+        <w:t xml:space="preserve">, </w:t>
+      </w:r>
+      <w:r>
         <w:rPr>
           <w:lang w:eastAsia="es-CO"/>
         </w:rPr>
-      </w:pPr>
-    </w:p>
-    <w:p>
-      <w:pPr>
+        <w:t xml:space="preserve">y </w:t>
+      </w:r>
+      <w:r>
         <w:rPr>
           <w:lang w:eastAsia="es-CO"/>
         </w:rPr>
-      </w:pPr>
-      <w:r>
+        <w:t>con el objetivo de asegurar el cumplimiento de todo lo establecido al comienzo de cada proyecto, permitiendo tener una mejor gestión, control y aplicación de los planes de calidad durante el ciclo de vida del desarrollo del software.</w:t>
+      </w:r>
+    </w:p>
+    <w:p>
+      <w:pPr>
         <w:rPr>
           <w:lang w:eastAsia="es-CO"/>
         </w:rPr>
+      </w:pPr>
+      <w:r>
+        <w:rPr>
+          <w:lang w:eastAsia="es-CO"/>
+        </w:rPr>
         <w:tab/>
       </w:r>
-      <w:r>
-        <w:rPr>
-          <w:lang w:eastAsia="es-CO"/>
-        </w:rPr>
-        <w:t xml:space="preserve">La facultad de educación a distancia en el desarrollo del programa de salud ocupacional, propone un marco de referencia, teniendo en cuenta los antecedentes de los proyectos que se han desarrollado con aterioridad, como tambien teniendo en cuenta el poder aplicar las mejores practicas para el desarrollo de proyectos como, el manejo del lenguaje de programación, el manejo de frameworks, </w:t>
-      </w:r>
-      <w:r>
-        <w:rPr>
-          <w:lang w:eastAsia="es-CO"/>
-        </w:rPr>
-        <w:t>estandares para el uso de la base de datos, metodologias de trabajo, metodologias y planes con estandares de calidad, integración de versionamiento en los modulos del proyecto, entre otros.</w:t>
-      </w:r>
-    </w:p>
-    <w:p>
-      <w:pPr>
-        <w:pStyle w:val="Sinespaciado"/>
-        <w:rPr>
-          <w:lang w:eastAsia="es-CO"/>
-        </w:rPr>
-      </w:pPr>
-    </w:p>
-    <w:p>
-      <w:pPr>
-        <w:rPr>
-          <w:lang w:eastAsia="es-CO"/>
-        </w:rPr>
-      </w:pPr>
-      <w:r>
-        <w:rPr>
-          <w:lang w:eastAsia="es-CO"/>
-        </w:rPr>
-        <w:tab/>
-        <w:t>Esto con el objetivo de asegurar el cumplimiento de todo lo establecido al comienzo de cada proyecto, permitiendo tener una mejor gestión, control y aplicación de los planes de calidad durante el ciclo de vida del desarrollo del software.</w:t>
-      </w:r>
-    </w:p>
-    <w:p>
-      <w:pPr>
-        <w:pStyle w:val="Sinespaciado"/>
-        <w:rPr>
-          <w:lang w:eastAsia="es-CO"/>
-        </w:rPr>
-      </w:pPr>
     </w:p>
     <w:p>
       <w:pPr>
@@ -5774,13 +5817,13 @@
           <w:numId w:val="22"/>
         </w:numPr>
       </w:pPr>
-      <w:bookmarkStart w:id="9" w:name="_Toc38710789"/>
-      <w:bookmarkStart w:id="10" w:name="_Toc38719671"/>
+      <w:bookmarkStart w:id="10" w:name="_Toc38710789"/>
+      <w:bookmarkStart w:id="11" w:name="_Toc39310858"/>
       <w:r>
         <w:t>Formulación del Problema</w:t>
       </w:r>
-      <w:bookmarkEnd w:id="9"/>
       <w:bookmarkEnd w:id="10"/>
+      <w:bookmarkEnd w:id="11"/>
     </w:p>
     <w:p>
       <w:pPr>
@@ -5804,13 +5847,13 @@
           <w:numId w:val="22"/>
         </w:numPr>
       </w:pPr>
-      <w:bookmarkStart w:id="11" w:name="_Toc38710790"/>
-      <w:bookmarkStart w:id="12" w:name="_Toc38719672"/>
+      <w:bookmarkStart w:id="12" w:name="_Toc38710790"/>
+      <w:bookmarkStart w:id="13" w:name="_Toc39310859"/>
       <w:r>
         <w:t>Sistematización del Problema</w:t>
       </w:r>
-      <w:bookmarkEnd w:id="11"/>
       <w:bookmarkEnd w:id="12"/>
+      <w:bookmarkEnd w:id="13"/>
     </w:p>
     <w:p>
       <w:r>
@@ -5846,6 +5889,7 @@
         </w:rPr>
       </w:pPr>
       <w:r>
+        <w:lastRenderedPageBreak/>
         <w:t>¿</w:t>
       </w:r>
       <w:r>
@@ -5854,7 +5898,7 @@
       <w:r>
         <w:t>?</w:t>
       </w:r>
-      <w:bookmarkStart w:id="13" w:name="_Toc440985128"/>
+      <w:bookmarkStart w:id="14" w:name="_Toc440985128"/>
     </w:p>
     <w:p>
       <w:pPr>
@@ -5903,15 +5947,15 @@
           <w:numId w:val="22"/>
         </w:numPr>
       </w:pPr>
-      <w:bookmarkStart w:id="14" w:name="_Toc38710783"/>
-      <w:bookmarkStart w:id="15" w:name="_Toc38719673"/>
+      <w:bookmarkStart w:id="15" w:name="_Toc38710783"/>
+      <w:bookmarkStart w:id="16" w:name="_Toc39310860"/>
       <w:r>
         <w:lastRenderedPageBreak/>
         <w:t>Justificación</w:t>
       </w:r>
-      <w:bookmarkEnd w:id="13"/>
       <w:bookmarkEnd w:id="14"/>
       <w:bookmarkEnd w:id="15"/>
+      <w:bookmarkEnd w:id="16"/>
     </w:p>
     <w:p>
       <w:pPr>
@@ -5924,6 +5968,267 @@
     </w:p>
     <w:p>
       <w:pPr>
+        <w:ind w:firstLine="708"/>
+        <w:rPr>
+          <w:rFonts w:cs="Times New Roman"/>
+          <w:szCs w:val="24"/>
+        </w:rPr>
+      </w:pPr>
+      <w:r>
+        <w:rPr>
+          <w:lang w:eastAsia="es-CO"/>
+        </w:rPr>
+        <w:t>La facultad</w:t>
+      </w:r>
+      <w:r>
+        <w:rPr>
+          <w:lang w:eastAsia="es-CO"/>
+        </w:rPr>
+        <w:t xml:space="preserve"> de educación a distancia en </w:t>
+      </w:r>
+      <w:r>
+        <w:rPr>
+          <w:lang w:eastAsia="es-CO"/>
+        </w:rPr>
+        <w:t>el programa de salud ocupacional,</w:t>
+      </w:r>
+      <w:r>
+        <w:rPr>
+          <w:lang w:eastAsia="es-CO"/>
+        </w:rPr>
+        <w:t xml:space="preserve"> propone el desarrollo de un sistema de información con el que se permita llevar a cabo la gestión del sistema SG-SST (Sistema de Gestión de Seguridad y Salud en el Trabajo)</w:t>
+      </w:r>
+      <w:r>
+        <w:rPr>
+          <w:lang w:eastAsia="es-CO"/>
+        </w:rPr>
+        <w:t xml:space="preserve"> </w:t>
+      </w:r>
+      <w:r>
+        <w:rPr>
+          <w:lang w:eastAsia="es-CO"/>
+        </w:rPr>
+        <w:t xml:space="preserve">en un empresa, al momento de reunir los integrantes del proyecto se obtienen varios equipos de personas, lo cual supone un reto a la hora de integrar sus tareas con el proyecto central. Es por este motivo que se busca </w:t>
+      </w:r>
+      <w:r>
+        <w:rPr>
+          <w:lang w:eastAsia="es-CO"/>
+        </w:rPr>
+        <w:t>propone</w:t>
+      </w:r>
+      <w:r>
+        <w:rPr>
+          <w:lang w:eastAsia="es-CO"/>
+        </w:rPr>
+        <w:t>r</w:t>
+      </w:r>
+      <w:r>
+        <w:rPr>
+          <w:lang w:eastAsia="es-CO"/>
+        </w:rPr>
+        <w:t xml:space="preserve"> un marco de </w:t>
+      </w:r>
+      <w:r>
+        <w:rPr>
+          <w:lang w:eastAsia="es-CO"/>
+        </w:rPr>
+        <w:t>trabajo</w:t>
+      </w:r>
+      <w:r>
+        <w:rPr>
+          <w:lang w:eastAsia="es-CO"/>
+        </w:rPr>
+        <w:t>,</w:t>
+      </w:r>
+      <w:r>
+        <w:rPr>
+          <w:rFonts w:cs="Times New Roman"/>
+          <w:szCs w:val="24"/>
+        </w:rPr>
+        <w:t xml:space="preserve"> cuyo principal uso sería el control e integración de la labor realizada por los diferentes equipos de trabajo como lo podrían ser equipos de calidad y equipos de desarrollo. </w:t>
+      </w:r>
+    </w:p>
+    <w:p>
+      <w:pPr>
+        <w:ind w:firstLine="708"/>
+        <w:rPr>
+          <w:rFonts w:cs="Times New Roman"/>
+          <w:szCs w:val="24"/>
+        </w:rPr>
+      </w:pPr>
+    </w:p>
+    <w:p>
+      <w:pPr>
+        <w:ind w:firstLine="708"/>
+        <w:rPr>
+          <w:rFonts w:cs="Times New Roman"/>
+          <w:szCs w:val="24"/>
+        </w:rPr>
+      </w:pPr>
+      <w:r>
+        <w:rPr>
+          <w:rFonts w:cs="Times New Roman"/>
+          <w:szCs w:val="24"/>
+        </w:rPr>
+        <w:t xml:space="preserve">Para llevar cabo </w:t>
+      </w:r>
+      <w:r>
+        <w:rPr>
+          <w:rFonts w:cs="Times New Roman"/>
+          <w:szCs w:val="24"/>
+        </w:rPr>
+        <w:t xml:space="preserve">lo anterior mencionado </w:t>
+      </w:r>
+      <w:r>
+        <w:rPr>
+          <w:rFonts w:cs="Times New Roman"/>
+          <w:szCs w:val="24"/>
+        </w:rPr>
+        <w:t xml:space="preserve">se toma como referencia la norma ISO/IEC 29110 debido a que nos facilita una serie de lineamientos </w:t>
+      </w:r>
+      <w:r>
+        <w:rPr>
+          <w:rFonts w:cs="Times New Roman"/>
+          <w:szCs w:val="24"/>
+        </w:rPr>
+        <w:t xml:space="preserve">para el manejo y control eficiente de varios grupos de personas, </w:t>
+      </w:r>
+      <w:r>
+        <w:rPr>
+          <w:lang w:eastAsia="es-CO"/>
+        </w:rPr>
+        <w:t xml:space="preserve">teniendo </w:t>
+      </w:r>
+      <w:r>
+        <w:rPr>
+          <w:lang w:eastAsia="es-CO"/>
+        </w:rPr>
+        <w:t>como</w:t>
+      </w:r>
+      <w:r>
+        <w:rPr>
+          <w:lang w:eastAsia="es-CO"/>
+        </w:rPr>
+        <w:t xml:space="preserve"> antecedentes los proyectos que se han desarrollado con </w:t>
+      </w:r>
+      <w:r>
+        <w:rPr>
+          <w:lang w:eastAsia="es-CO"/>
+        </w:rPr>
+        <w:t>anterioridad</w:t>
+      </w:r>
+      <w:r>
+        <w:rPr>
+          <w:lang w:eastAsia="es-CO"/>
+        </w:rPr>
+        <w:t xml:space="preserve">, como </w:t>
+      </w:r>
+      <w:r>
+        <w:rPr>
+          <w:lang w:eastAsia="es-CO"/>
+        </w:rPr>
+        <w:t>también</w:t>
+      </w:r>
+      <w:r>
+        <w:rPr>
+          <w:lang w:eastAsia="es-CO"/>
+        </w:rPr>
+        <w:t xml:space="preserve"> el poder aplicar las mejores </w:t>
+      </w:r>
+      <w:r>
+        <w:rPr>
+          <w:lang w:eastAsia="es-CO"/>
+        </w:rPr>
+        <w:t>prácticas</w:t>
+      </w:r>
+      <w:r>
+        <w:rPr>
+          <w:lang w:eastAsia="es-CO"/>
+        </w:rPr>
+        <w:t xml:space="preserve"> para el desarrollo de proyectos como, el manejo del lenguaje de programación, el manejo de frameworks, </w:t>
+      </w:r>
+      <w:r>
+        <w:rPr>
+          <w:lang w:eastAsia="es-CO"/>
+        </w:rPr>
+        <w:t>estándares</w:t>
+      </w:r>
+      <w:r>
+        <w:rPr>
+          <w:lang w:eastAsia="es-CO"/>
+        </w:rPr>
+        <w:t xml:space="preserve"> para el uso de la base de datos, </w:t>
+      </w:r>
+      <w:r>
+        <w:rPr>
+          <w:lang w:eastAsia="es-CO"/>
+        </w:rPr>
+        <w:t>metodologías</w:t>
+      </w:r>
+      <w:r>
+        <w:rPr>
+          <w:lang w:eastAsia="es-CO"/>
+        </w:rPr>
+        <w:t xml:space="preserve"> de trabajo, </w:t>
+      </w:r>
+      <w:r>
+        <w:rPr>
+          <w:lang w:eastAsia="es-CO"/>
+        </w:rPr>
+        <w:t>metodologías</w:t>
+      </w:r>
+      <w:r>
+        <w:rPr>
+          <w:lang w:eastAsia="es-CO"/>
+        </w:rPr>
+        <w:t xml:space="preserve"> y planes con </w:t>
+      </w:r>
+      <w:r>
+        <w:rPr>
+          <w:lang w:eastAsia="es-CO"/>
+        </w:rPr>
+        <w:t>estándares</w:t>
+      </w:r>
+      <w:r>
+        <w:rPr>
+          <w:lang w:eastAsia="es-CO"/>
+        </w:rPr>
+        <w:t xml:space="preserve"> de calidad, integración </w:t>
+      </w:r>
+      <w:r>
+        <w:rPr>
+          <w:lang w:eastAsia="es-CO"/>
+        </w:rPr>
+        <w:t>y</w:t>
+      </w:r>
+      <w:r>
+        <w:rPr>
+          <w:lang w:eastAsia="es-CO"/>
+        </w:rPr>
+        <w:t xml:space="preserve"> versionamiento en los </w:t>
+      </w:r>
+      <w:r>
+        <w:rPr>
+          <w:lang w:eastAsia="es-CO"/>
+        </w:rPr>
+        <w:t>módulos</w:t>
+      </w:r>
+      <w:r>
+        <w:rPr>
+          <w:lang w:eastAsia="es-CO"/>
+        </w:rPr>
+        <w:t xml:space="preserve"> del proyecto, entre otros.</w:t>
+      </w:r>
+      <w:r>
+        <w:rPr>
+          <w:rFonts w:cs="Times New Roman"/>
+          <w:szCs w:val="24"/>
+        </w:rPr>
+        <w:t xml:space="preserve"> </w:t>
+      </w:r>
+    </w:p>
+    <w:p>
+      <w:pPr>
         <w:rPr>
           <w:rFonts w:cs="Times New Roman"/>
           <w:b/>
@@ -5992,7 +6297,7 @@
           <w:b/>
         </w:rPr>
       </w:pPr>
-      <w:bookmarkStart w:id="16" w:name="_Toc440985129"/>
+      <w:bookmarkStart w:id="17" w:name="_Toc440985129"/>
     </w:p>
     <w:p>
       <w:pPr>
@@ -6049,15 +6354,15 @@
           <w:numId w:val="22"/>
         </w:numPr>
       </w:pPr>
-      <w:bookmarkStart w:id="17" w:name="_Toc38710784"/>
-      <w:bookmarkStart w:id="18" w:name="_Toc38719674"/>
+      <w:bookmarkStart w:id="18" w:name="_Toc38710784"/>
+      <w:bookmarkStart w:id="19" w:name="_Toc39310861"/>
       <w:r>
         <w:lastRenderedPageBreak/>
         <w:t>Objetivos</w:t>
       </w:r>
-      <w:bookmarkEnd w:id="16"/>
       <w:bookmarkEnd w:id="17"/>
       <w:bookmarkEnd w:id="18"/>
+      <w:bookmarkEnd w:id="19"/>
     </w:p>
     <w:p>
       <w:pPr>
@@ -6081,8 +6386,8 @@
           <w:lang w:eastAsia="es-CO"/>
         </w:rPr>
       </w:pPr>
-      <w:bookmarkStart w:id="19" w:name="_Toc38710785"/>
-      <w:bookmarkStart w:id="20" w:name="_Toc38719675"/>
+      <w:bookmarkStart w:id="20" w:name="_Toc38710785"/>
+      <w:bookmarkStart w:id="21" w:name="_Toc39310862"/>
       <w:r>
         <w:rPr>
           <w:rFonts w:eastAsia="Times New Roman"/>
@@ -6090,8 +6395,8 @@
         </w:rPr>
         <w:t>Objetivo general</w:t>
       </w:r>
-      <w:bookmarkEnd w:id="19"/>
       <w:bookmarkEnd w:id="20"/>
+      <w:bookmarkEnd w:id="21"/>
     </w:p>
     <w:p>
       <w:pPr>
@@ -6169,8 +6474,8 @@
           <w:lang w:eastAsia="es-CO"/>
         </w:rPr>
       </w:pPr>
-      <w:bookmarkStart w:id="21" w:name="_Toc38710786"/>
-      <w:bookmarkStart w:id="22" w:name="_Toc38719676"/>
+      <w:bookmarkStart w:id="22" w:name="_Toc38710786"/>
+      <w:bookmarkStart w:id="23" w:name="_Toc39310863"/>
       <w:r>
         <w:rPr>
           <w:rFonts w:eastAsia="Times New Roman"/>
@@ -6178,8 +6483,8 @@
         </w:rPr>
         <w:t>Objetivos específicos</w:t>
       </w:r>
-      <w:bookmarkEnd w:id="21"/>
       <w:bookmarkEnd w:id="22"/>
+      <w:bookmarkEnd w:id="23"/>
     </w:p>
     <w:p>
       <w:pPr>
@@ -6196,19 +6501,7 @@
         <w:rPr>
           <w:lang w:eastAsia="es-CO"/>
         </w:rPr>
-        <w:t xml:space="preserve">Identificar los lineamientos que mejor se acoplen a la gestión </w:t>
-      </w:r>
-      <w:r>
-        <w:rPr>
-          <w:lang w:eastAsia="es-CO"/>
-        </w:rPr>
-        <w:t>de proyectos con</w:t>
-      </w:r>
-      <w:r>
-        <w:rPr>
-          <w:lang w:eastAsia="es-CO"/>
-        </w:rPr>
-        <w:t xml:space="preserve"> varios equipos de trabajo.</w:t>
+        <w:t>Identificar los lineamientos que mejor se acoplen a la gestión de proyectos con varios equipos de trabajo.</w:t>
       </w:r>
     </w:p>
     <w:p>
@@ -6226,7 +6519,57 @@
         <w:rPr>
           <w:lang w:eastAsia="es-CO"/>
         </w:rPr>
-        <w:t xml:space="preserve">Evaluar </w:t>
+        <w:t>Identificar elementos de la ISO/IEC 29110 que permitan integrar el trabajo de los diferentes equipos.</w:t>
+      </w:r>
+    </w:p>
+    <w:p>
+      <w:pPr>
+        <w:pStyle w:val="Prrafodelista"/>
+        <w:numPr>
+          <w:ilvl w:val="0"/>
+          <w:numId w:val="13"/>
+        </w:numPr>
+        <w:rPr>
+          <w:lang w:eastAsia="es-CO"/>
+        </w:rPr>
+      </w:pPr>
+      <w:r>
+        <w:rPr>
+          <w:lang w:eastAsia="es-CO"/>
+        </w:rPr>
+        <w:t xml:space="preserve">Analizar las técnicas de </w:t>
+      </w:r>
+      <w:proofErr w:type="spellStart"/>
+      <w:r>
+        <w:rPr>
+          <w:lang w:eastAsia="es-CO"/>
+        </w:rPr>
+        <w:t>DevOps</w:t>
+      </w:r>
+      <w:proofErr w:type="spellEnd"/>
+      <w:r>
+        <w:rPr>
+          <w:lang w:eastAsia="es-CO"/>
+        </w:rPr>
+        <w:t xml:space="preserve"> que puedan ser utilizadas para un mejor trabajo cooperativo.</w:t>
+      </w:r>
+    </w:p>
+    <w:p>
+      <w:pPr>
+        <w:pStyle w:val="Prrafodelista"/>
+        <w:numPr>
+          <w:ilvl w:val="0"/>
+          <w:numId w:val="13"/>
+        </w:numPr>
+        <w:rPr>
+          <w:lang w:eastAsia="es-CO"/>
+        </w:rPr>
+      </w:pPr>
+      <w:r>
+        <w:rPr>
+          <w:lang w:eastAsia="es-CO"/>
+        </w:rPr>
+        <w:t>Evaluar los resultados obtenidos luego de implementado el marco de trabajo.</w:t>
       </w:r>
     </w:p>
     <w:p>
@@ -6272,9 +6615,9 @@
           <w:numId w:val="22"/>
         </w:numPr>
       </w:pPr>
-      <w:bookmarkStart w:id="23" w:name="_Toc440985137"/>
-      <w:bookmarkStart w:id="24" w:name="_Toc38710791"/>
-      <w:bookmarkStart w:id="25" w:name="_Toc38719677"/>
+      <w:bookmarkStart w:id="24" w:name="_Toc440985137"/>
+      <w:bookmarkStart w:id="25" w:name="_Toc38710791"/>
+      <w:bookmarkStart w:id="26" w:name="_Toc39310864"/>
       <w:r>
         <w:lastRenderedPageBreak/>
         <w:t xml:space="preserve">Marco </w:t>
@@ -6285,9 +6628,9 @@
       <w:r>
         <w:t>eórico</w:t>
       </w:r>
-      <w:bookmarkEnd w:id="23"/>
       <w:bookmarkEnd w:id="24"/>
       <w:bookmarkEnd w:id="25"/>
+      <w:bookmarkEnd w:id="26"/>
     </w:p>
     <w:p>
       <w:pPr>
@@ -6301,8 +6644,8 @@
           <w:lang w:eastAsia="es-CO"/>
         </w:rPr>
       </w:pPr>
-      <w:bookmarkStart w:id="26" w:name="_Toc38710792"/>
-      <w:bookmarkStart w:id="27" w:name="_Toc38719678"/>
+      <w:bookmarkStart w:id="27" w:name="_Toc38710792"/>
+      <w:bookmarkStart w:id="28" w:name="_Toc39310865"/>
       <w:r>
         <w:rPr>
           <w:rFonts w:eastAsia="Times New Roman"/>
@@ -6310,8 +6653,8 @@
         </w:rPr>
         <w:t>ISO/IEC 29110</w:t>
       </w:r>
-      <w:bookmarkEnd w:id="26"/>
       <w:bookmarkEnd w:id="27"/>
+      <w:bookmarkEnd w:id="28"/>
     </w:p>
     <w:p>
       <w:pPr>
@@ -6440,7 +6783,73 @@
         <w:rPr>
           <w:lang w:eastAsia="es-CO"/>
         </w:rPr>
-        <w:t>Modelo internacional basado en combinación de estándares (ISO/IEC: 12207, 15289, 15504, entre otras).</w:t>
+        <w:t xml:space="preserve">Modelo basado </w:t>
+      </w:r>
+      <w:r>
+        <w:rPr>
+          <w:lang w:eastAsia="es-CO"/>
+        </w:rPr>
+        <w:t xml:space="preserve">unión </w:t>
+      </w:r>
+      <w:r>
+        <w:rPr>
+          <w:lang w:eastAsia="es-CO"/>
+        </w:rPr>
+        <w:t xml:space="preserve">de </w:t>
+      </w:r>
+      <w:r>
+        <w:rPr>
+          <w:lang w:eastAsia="es-CO"/>
+        </w:rPr>
+        <w:t xml:space="preserve">varios </w:t>
+      </w:r>
+      <w:r>
+        <w:rPr>
+          <w:lang w:eastAsia="es-CO"/>
+        </w:rPr>
+        <w:t>estándares ISO/IEC</w:t>
+      </w:r>
+      <w:r>
+        <w:rPr>
+          <w:lang w:eastAsia="es-CO"/>
+        </w:rPr>
+        <w:t xml:space="preserve"> como: </w:t>
+      </w:r>
+      <w:r>
+        <w:rPr>
+          <w:lang w:eastAsia="es-CO"/>
+        </w:rPr>
+        <w:t>12207</w:t>
+      </w:r>
+      <w:r>
+        <w:rPr>
+          <w:lang w:eastAsia="es-CO"/>
+        </w:rPr>
+        <w:t>, 15504</w:t>
+      </w:r>
+      <w:r>
+        <w:rPr>
+          <w:lang w:eastAsia="es-CO"/>
+        </w:rPr>
+        <w:t xml:space="preserve">, 15289, </w:t>
+      </w:r>
+      <w:r>
+        <w:rPr>
+          <w:lang w:eastAsia="es-CO"/>
+        </w:rPr>
+        <w:t>varios más</w:t>
+      </w:r>
+      <w:r>
+        <w:rPr>
+          <w:lang w:eastAsia="es-CO"/>
+        </w:rPr>
+        <w:t>.</w:t>
+      </w:r>
+      <w:r>
+        <w:rPr>
+          <w:lang w:eastAsia="es-CO"/>
+        </w:rPr>
+        <w:t xml:space="preserve"> </w:t>
       </w:r>
     </w:p>
     <w:p>
@@ -6458,7 +6867,7 @@
         <w:rPr>
           <w:lang w:eastAsia="es-CO"/>
         </w:rPr>
-        <w:t>Dirigido principalmente a pequeñas organizaciones de entre 1 y 25 colaboradores.</w:t>
+        <w:t>Ajustado para proyectos con pocas personas.</w:t>
       </w:r>
     </w:p>
     <w:p>
@@ -6476,7 +6885,7 @@
         <w:rPr>
           <w:lang w:eastAsia="es-CO"/>
         </w:rPr>
-        <w:t>Facilitar el trabajo dando una metodología ajustada y técnicas reconocidas.</w:t>
+        <w:t>Ayuda a incrementar la calidad del producto en proyectos ya establecidos.</w:t>
       </w:r>
     </w:p>
     <w:p>
@@ -6494,78 +6903,6 @@
         <w:rPr>
           <w:lang w:eastAsia="es-CO"/>
         </w:rPr>
-        <w:t>Enfatizar la comunicación y entendimiento de todos los interesados.</w:t>
-      </w:r>
-    </w:p>
-    <w:p>
-      <w:pPr>
-        <w:pStyle w:val="Prrafodelista"/>
-        <w:numPr>
-          <w:ilvl w:val="0"/>
-          <w:numId w:val="13"/>
-        </w:numPr>
-        <w:rPr>
-          <w:lang w:eastAsia="es-CO"/>
-        </w:rPr>
-      </w:pPr>
-      <w:r>
-        <w:rPr>
-          <w:lang w:eastAsia="es-CO"/>
-        </w:rPr>
-        <w:t>Mejorar la gestión de proyectos para mejorar el alcance de la calidad del proyecto, entrega en tiempo y el control del presupuesto.</w:t>
-      </w:r>
-    </w:p>
-    <w:p>
-      <w:pPr>
-        <w:pStyle w:val="Prrafodelista"/>
-        <w:numPr>
-          <w:ilvl w:val="0"/>
-          <w:numId w:val="13"/>
-        </w:numPr>
-        <w:rPr>
-          <w:lang w:eastAsia="es-CO"/>
-        </w:rPr>
-      </w:pPr>
-      <w:r>
-        <w:rPr>
-          <w:lang w:eastAsia="es-CO"/>
-        </w:rPr>
-        <w:t>Aumentar la competitividad y confianza con el cliente.</w:t>
-      </w:r>
-    </w:p>
-    <w:p>
-      <w:pPr>
-        <w:pStyle w:val="Prrafodelista"/>
-        <w:numPr>
-          <w:ilvl w:val="0"/>
-          <w:numId w:val="13"/>
-        </w:numPr>
-        <w:rPr>
-          <w:lang w:eastAsia="es-CO"/>
-        </w:rPr>
-      </w:pPr>
-      <w:r>
-        <w:rPr>
-          <w:lang w:eastAsia="es-CO"/>
-        </w:rPr>
-        <w:t>Ayudar a la definición de mejores prácticas y evitar repetición de errores.</w:t>
-      </w:r>
-    </w:p>
-    <w:p>
-      <w:pPr>
-        <w:pStyle w:val="Prrafodelista"/>
-        <w:numPr>
-          <w:ilvl w:val="0"/>
-          <w:numId w:val="13"/>
-        </w:numPr>
-        <w:rPr>
-          <w:lang w:eastAsia="es-CO"/>
-        </w:rPr>
-      </w:pPr>
-      <w:r>
-        <w:rPr>
-          <w:lang w:eastAsia="es-CO"/>
-        </w:rPr>
         <w:t>Orientado tanto a proyectos internos como externos.</w:t>
       </w:r>
     </w:p>
@@ -6647,8 +6984,8 @@
           <w:lang w:eastAsia="es-CO"/>
         </w:rPr>
       </w:pPr>
-      <w:bookmarkStart w:id="28" w:name="_Toc38710793"/>
-      <w:bookmarkStart w:id="29" w:name="_Toc38719679"/>
+      <w:bookmarkStart w:id="29" w:name="_Toc38710793"/>
+      <w:bookmarkStart w:id="30" w:name="_Toc39310866"/>
       <w:r>
         <w:rPr>
           <w:rFonts w:eastAsia="Times New Roman"/>
@@ -6656,8 +6993,8 @@
         </w:rPr>
         <w:t>ICONIX</w:t>
       </w:r>
-      <w:bookmarkEnd w:id="28"/>
       <w:bookmarkEnd w:id="29"/>
+      <w:bookmarkEnd w:id="30"/>
     </w:p>
     <w:p>
       <w:pPr>
@@ -7392,16 +7729,16 @@
           <w:shd w:val="clear" w:color="auto" w:fill="FFFFFF"/>
         </w:rPr>
       </w:pPr>
-      <w:bookmarkStart w:id="30" w:name="_Toc38710794"/>
-      <w:bookmarkStart w:id="31" w:name="_Toc38719680"/>
+      <w:bookmarkStart w:id="31" w:name="_Toc38710794"/>
+      <w:bookmarkStart w:id="32" w:name="_Toc39310867"/>
       <w:r>
         <w:rPr>
           <w:shd w:val="clear" w:color="auto" w:fill="FFFFFF"/>
         </w:rPr>
         <w:t>Modelos de calidad</w:t>
       </w:r>
-      <w:bookmarkEnd w:id="30"/>
       <w:bookmarkEnd w:id="31"/>
+      <w:bookmarkEnd w:id="32"/>
       <w:r>
         <w:rPr>
           <w:shd w:val="clear" w:color="auto" w:fill="FFFFFF"/>
@@ -7438,7 +7775,7 @@
         <w:rPr>
           <w:shd w:val="clear" w:color="auto" w:fill="FFFFFF"/>
         </w:rPr>
-        <w:instrText xml:space="preserve"> ADDIN ZOTERO_ITEM CSL_CITATION {"citationID":"Lz8Kskht","properties":{"formattedCitation":"(P\\uc0\\u233{}rez, 2008)","plainCitation":"(Pérez, 2008)","noteIndex":0},"citationItems":[{"id":"Dcxj4UmW/Jqi2IFR6","uris":["http://zotero.org/users/6522351/items/AQ9D9RW7"],"uri":["http://zotero.org/users/6522351/items/AQ9D9RW7"],"itemData":{"id":15,"type":"webpage","container-title":"Definición.de","language":"es","note":"source: definicion.de","title":"Definición de modelo de calidad — Definicion.de","URL":"https://definicion.de/modelo-de-calidad/","author":[{"family":"Pérez","given":"Julian"}],"accessed":{"date-parts":[["2020",4,17]]},"issued":{"date-parts":[["2008"]]}}}],"schema":"https://github.com/citation-style-language/schema/raw/master/csl-citation.json"} </w:instrText>
+        <w:instrText xml:space="preserve"> ADDIN ZOTERO_ITEM CSL_CITATION {"citationID":"Lz8Kskht","properties":{"formattedCitation":"(P\\uc0\\u233{}rez, 2008)","plainCitation":"(Pérez, 2008)","noteIndex":0},"citationItems":[{"id":"fbDjebrZ/awXViUE9","uris":["http://zotero.org/users/6522351/items/AQ9D9RW7"],"uri":["http://zotero.org/users/6522351/items/AQ9D9RW7"],"itemData":{"id":15,"type":"webpage","container-title":"Definición.de","language":"es","note":"source: definicion.de","title":"Definición de modelo de calidad — Definicion.de","URL":"https://definicion.de/modelo-de-calidad/","author":[{"family":"Pérez","given":"Julian"}],"accessed":{"date-parts":[["2020",4,17]]},"issued":{"date-parts":[["2008"]]}}}],"schema":"https://github.com/citation-style-language/schema/raw/master/csl-citation.json"} </w:instrText>
       </w:r>
       <w:r>
         <w:rPr>
@@ -7515,7 +7852,7 @@
         <w:rPr>
           <w:shd w:val="clear" w:color="auto" w:fill="FFFFFF"/>
         </w:rPr>
-        <w:instrText xml:space="preserve"> ADDIN ZOTERO_ITEM CSL_CITATION {"citationID":"ZWxZgfUH","properties":{"formattedCitation":"(P\\uc0\\u233{}rez, 2008)","plainCitation":"(Pérez, 2008)","noteIndex":0},"citationItems":[{"id":"Dcxj4UmW/Jqi2IFR6","uris":["http://zotero.org/users/6522351/items/AQ9D9RW7"],"uri":["http://zotero.org/users/6522351/items/AQ9D9RW7"],"itemData":{"id":15,"type":"webpage","container-title":"Definición.de","language":"es","note":"source: definicion.de","title":"Definición de modelo de calidad — Definicion.de","URL":"https://definicion.de/modelo-de-calidad/","author":[{"family":"Pérez","given":"Julian"}],"accessed":{"date-parts":[["2020",4,17]]},"issued":{"date-parts":[["2008"]]}}}],"schema":"https://github.com/citation-style-language/schema/raw/master/csl-citation.json"} </w:instrText>
+        <w:instrText xml:space="preserve"> ADDIN ZOTERO_ITEM CSL_CITATION {"citationID":"ZWxZgfUH","properties":{"formattedCitation":"(P\\uc0\\u233{}rez, 2008)","plainCitation":"(Pérez, 2008)","noteIndex":0},"citationItems":[{"id":"fbDjebrZ/awXViUE9","uris":["http://zotero.org/users/6522351/items/AQ9D9RW7"],"uri":["http://zotero.org/users/6522351/items/AQ9D9RW7"],"itemData":{"id":15,"type":"webpage","container-title":"Definición.de","language":"es","note":"source: definicion.de","title":"Definición de modelo de calidad — Definicion.de","URL":"https://definicion.de/modelo-de-calidad/","author":[{"family":"Pérez","given":"Julian"}],"accessed":{"date-parts":[["2020",4,17]]},"issued":{"date-parts":[["2008"]]}}}],"schema":"https://github.com/citation-style-language/schema/raw/master/csl-citation.json"} </w:instrText>
       </w:r>
       <w:r>
         <w:rPr>
@@ -7559,15 +7896,14 @@
           <w:shd w:val="clear" w:color="auto" w:fill="FFFFFF"/>
         </w:rPr>
       </w:pPr>
-      <w:bookmarkStart w:id="32" w:name="_Toc38710795"/>
-      <w:bookmarkStart w:id="33" w:name="_Toc38719681"/>
+      <w:bookmarkStart w:id="33" w:name="_Toc38710795"/>
+      <w:bookmarkStart w:id="34" w:name="_Toc39310868"/>
       <w:r>
         <w:rPr>
           <w:rFonts w:cs="Times New Roman"/>
           <w:szCs w:val="24"/>
           <w:shd w:val="clear" w:color="auto" w:fill="FFFFFF"/>
         </w:rPr>
-        <w:lastRenderedPageBreak/>
         <w:t xml:space="preserve">Tabla </w:t>
       </w:r>
       <w:r>
@@ -7578,8 +7914,8 @@
         </w:rPr>
         <w:t>1</w:t>
       </w:r>
-      <w:bookmarkEnd w:id="32"/>
       <w:bookmarkEnd w:id="33"/>
+      <w:bookmarkEnd w:id="34"/>
     </w:p>
     <w:p>
       <w:pPr>
@@ -7594,8 +7930,8 @@
           <w:shd w:val="clear" w:color="auto" w:fill="FFFFFF"/>
         </w:rPr>
       </w:pPr>
-      <w:bookmarkStart w:id="34" w:name="_Toc38710796"/>
-      <w:bookmarkStart w:id="35" w:name="_Toc38719682"/>
+      <w:bookmarkStart w:id="35" w:name="_Toc38710796"/>
+      <w:bookmarkStart w:id="36" w:name="_Toc39310869"/>
       <w:r>
         <w:rPr>
           <w:rFonts w:cs="Times New Roman"/>
@@ -7614,8 +7950,8 @@
         </w:rPr>
         <w:t>odelos /estándares del software planteados</w:t>
       </w:r>
-      <w:bookmarkEnd w:id="34"/>
       <w:bookmarkEnd w:id="35"/>
+      <w:bookmarkEnd w:id="36"/>
     </w:p>
     <w:p>
       <w:pPr>
@@ -7801,6 +8137,7 @@
                 <w:szCs w:val="24"/>
                 <w:lang w:eastAsia="es-CO"/>
               </w:rPr>
+              <w:lastRenderedPageBreak/>
               <w:t>Proceso</w:t>
             </w:r>
           </w:p>
@@ -8234,8 +8571,8 @@
           <w:szCs w:val="20"/>
         </w:rPr>
       </w:pPr>
-      <w:bookmarkStart w:id="36" w:name="_Toc38719683"/>
       <w:bookmarkStart w:id="37" w:name="_Toc38710797"/>
+      <w:bookmarkStart w:id="38" w:name="_Toc39310870"/>
       <w:r>
         <w:rPr>
           <w:rFonts w:cs="Times New Roman"/>
@@ -8258,7 +8595,7 @@
           <w:sz w:val="20"/>
           <w:szCs w:val="20"/>
         </w:rPr>
-        <w:instrText xml:space="preserve"> ADDIN ZOTERO_ITEM CSL_CITATION {"citationID":"r1Z5PbHs","properties":{"formattedCitation":"(Scalone, 2006)","plainCitation":"(Scalone, 2006)","noteIndex":0},"citationItems":[{"id":"Dcxj4UmW/tKOLSnFM","uris":["http://zotero.org/users/6522351/items/E6LU3PC4"],"uri":["http://zotero.org/users/6522351/items/E6LU3PC4"],"itemData":{"id":18,"type":"article-journal","language":"es","page":"461","source":"Zotero","title":"MAESTRIA EN INGENIERIA EN CALIDAD","author":[{"family":"Scalone","given":"Lic Fernanda"}],"issued":{"date-parts":[["2006"]]}}}],"schema":"https://github.com/citation-style-language/schema/raw/master/csl-citation.json"} </w:instrText>
+        <w:instrText xml:space="preserve"> ADDIN ZOTERO_ITEM CSL_CITATION {"citationID":"r1Z5PbHs","properties":{"formattedCitation":"(Scalone, 2006)","plainCitation":"(Scalone, 2006)","noteIndex":0},"citationItems":[{"id":"fbDjebrZ/5pexMVou","uris":["http://zotero.org/users/6522351/items/E6LU3PC4"],"uri":["http://zotero.org/users/6522351/items/E6LU3PC4"],"itemData":{"id":18,"type":"article-journal","language":"es","page":"461","source":"Zotero","title":"MAESTRIA EN INGENIERIA EN CALIDAD","author":[{"family":"Scalone","given":"Lic Fernanda"}],"issued":{"date-parts":[["2006"]]}}}],"schema":"https://github.com/citation-style-language/schema/raw/master/csl-citation.json"} </w:instrText>
       </w:r>
       <w:r>
         <w:rPr>
@@ -8274,9 +8611,25 @@
           <w:rFonts w:cs="Times New Roman"/>
           <w:sz w:val="20"/>
         </w:rPr>
-        <w:t>(Scalone, 2006)</w:t>
-      </w:r>
-      <w:bookmarkEnd w:id="36"/>
+        <w:t>(</w:t>
+      </w:r>
+      <w:proofErr w:type="spellStart"/>
+      <w:r>
+        <w:rPr>
+          <w:rFonts w:cs="Times New Roman"/>
+          <w:sz w:val="20"/>
+        </w:rPr>
+        <w:t>Scalone</w:t>
+      </w:r>
+      <w:proofErr w:type="spellEnd"/>
+      <w:r>
+        <w:rPr>
+          <w:rFonts w:cs="Times New Roman"/>
+          <w:sz w:val="20"/>
+        </w:rPr>
+        <w:t>, 2006)</w:t>
+      </w:r>
+      <w:bookmarkEnd w:id="38"/>
       <w:r>
         <w:rPr>
           <w:rFonts w:cs="Times New Roman"/>
@@ -8303,7 +8656,7 @@
           <w:numId w:val="22"/>
         </w:numPr>
       </w:pPr>
-      <w:bookmarkStart w:id="38" w:name="_Toc38719684"/>
+      <w:bookmarkStart w:id="39" w:name="_Toc39310871"/>
       <w:r>
         <w:t>M</w:t>
       </w:r>
@@ -8313,7 +8666,7 @@
       <w:r>
         <w:t xml:space="preserve"> a nivel de proceso.</w:t>
       </w:r>
-      <w:bookmarkEnd w:id="38"/>
+      <w:bookmarkEnd w:id="39"/>
     </w:p>
     <w:p>
       <w:pPr>
@@ -8642,7 +8995,6 @@
                 <w:szCs w:val="24"/>
                 <w:lang w:eastAsia="es-CO"/>
               </w:rPr>
-              <w:lastRenderedPageBreak/>
               <w:t xml:space="preserve">CMMI (Capability Maturity Model Integration): </w:t>
             </w:r>
           </w:p>
@@ -8710,7 +9062,16 @@
                 <w:color w:val="000000"/>
                 <w:lang w:eastAsia="es-CO"/>
               </w:rPr>
-              <w:t xml:space="preserve">Es un modelo de calidad del software que clasifica las empresas en niveles de madurez. Estos niveles sirven para conocer la madurez de los procesos que se realizan para producir software. Está caracterizado por áreas de proceso para las 4 disciplinas que cubre actualmente, es decir: Ingeniería de Sistemas (SE), Ingeniería del Software, Desarrollo Integrado del Producto y del Proceso (IPPD) y la Fuente proveedora (A) </w:t>
+              <w:t xml:space="preserve">Es un modelo de calidad del software que clasifica las empresas en niveles de madurez. Estos niveles sirven para conocer la madurez de los procesos que se realizan para producir software. Está caracterizado por áreas de proceso para las 4 disciplinas que cubre actualmente, es decir: Ingeniería de Sistemas (SE), Ingeniería del Software, Desarrollo Integrado del Producto y </w:t>
+            </w:r>
+            <w:r>
+              <w:rPr>
+                <w:rFonts w:eastAsia="Times New Roman" w:cs="Times New Roman"/>
+                <w:color w:val="000000"/>
+                <w:lang w:eastAsia="es-CO"/>
+              </w:rPr>
+              <w:lastRenderedPageBreak/>
+              <w:t xml:space="preserve">del Proceso (IPPD) y la Fuente proveedora (A) </w:t>
             </w:r>
           </w:p>
         </w:tc>
@@ -8742,6 +9103,7 @@
                 <w:color w:val="000000"/>
                 <w:lang w:eastAsia="es-CO"/>
               </w:rPr>
+              <w:lastRenderedPageBreak/>
               <w:t xml:space="preserve">• Reducción del coste de desarrollo </w:t>
             </w:r>
             <w:r>
@@ -8853,7 +9215,16 @@
                 <w:lang w:eastAsia="es-CO"/>
               </w:rPr>
               <w:br/>
-              <w:t xml:space="preserve">• Está menos implantado a nivel industrial (lleva menos años) </w:t>
+              <w:t xml:space="preserve">• Está menos implantado a </w:t>
+            </w:r>
+            <w:r>
+              <w:rPr>
+                <w:rFonts w:eastAsia="Times New Roman" w:cs="Times New Roman"/>
+                <w:color w:val="000000"/>
+                <w:lang w:eastAsia="es-CO"/>
+              </w:rPr>
+              <w:lastRenderedPageBreak/>
+              <w:t xml:space="preserve">nivel industrial (lleva menos años) </w:t>
             </w:r>
           </w:p>
         </w:tc>
@@ -10114,8 +10485,8 @@
           <w:szCs w:val="20"/>
         </w:rPr>
       </w:pPr>
-      <w:bookmarkStart w:id="39" w:name="_Toc38719685"/>
       <w:bookmarkStart w:id="40" w:name="_Toc38710798"/>
+      <w:bookmarkStart w:id="41" w:name="_Toc39310872"/>
       <w:r>
         <w:rPr>
           <w:rFonts w:cs="Times New Roman"/>
@@ -10170,7 +10541,7 @@
           <w:color w:val="1E2022"/>
           <w:shd w:val="clear" w:color="auto" w:fill="FFFFFF"/>
         </w:rPr>
-        <w:instrText xml:space="preserve"> ADDIN ZOTERO_ITEM CSL_CITATION {"citationID":"XOJD52Wu","properties":{"formattedCitation":"(Acevedo, 2015)","plainCitation":"(Acevedo, 2015)","noteIndex":0},"citationItems":[{"id":"Dcxj4UmW/btnUrJoY","uris":["http://zotero.org/users/6522351/items/WYB9WXNS"],"uri":["http://zotero.org/users/6522351/items/WYB9WXNS"],"itemData":{"id":19,"type":"webpage","abstract":"Cuadro Comparativo Modelos De Calidad - ID:5cdb25863d4f1. CUADRO COMPARATIVO N I V E L MODELOS DE CALIDAD D E CMMi C A L I D A D CARACTERISTICAS Es un modelo de calidad del softw...","language":"en","note":"source: baixardoc.com","title":"Cuadro Comparativo Modelos De Calidad - ID:5cdb25863d4f1","title-short":"Cuadro Comparativo Modelos De Calidad - ID","URL":"https://baixardoc.com/documents/cuadro-comparativo-modelos-de-calidad-5cdb25863d4f1","author":[{"family":"Acevedo","given":"Paula"}],"accessed":{"date-parts":[["2020",4,17]]},"issued":{"date-parts":[["2015"]]}}}],"schema":"https://github.com/citation-style-language/schema/raw/master/csl-citation.json"} </w:instrText>
+        <w:instrText xml:space="preserve"> ADDIN ZOTERO_ITEM CSL_CITATION {"citationID":"XOJD52Wu","properties":{"formattedCitation":"(Acevedo, 2015)","plainCitation":"(Acevedo, 2015)","noteIndex":0},"citationItems":[{"id":"fbDjebrZ/HCg1emmf","uris":["http://zotero.org/users/6522351/items/WYB9WXNS"],"uri":["http://zotero.org/users/6522351/items/WYB9WXNS"],"itemData":{"id":19,"type":"webpage","abstract":"Cuadro Comparativo Modelos De Calidad - ID:5cdb25863d4f1. CUADRO COMPARATIVO N I V E L MODELOS DE CALIDAD D E CMMi C A L I D A D CARACTERISTICAS Es un modelo de calidad del softw...","language":"en","note":"source: baixardoc.com","title":"Cuadro Comparativo Modelos De Calidad - ID:5cdb25863d4f1","title-short":"Cuadro Comparativo Modelos De Calidad - ID","URL":"https://baixardoc.com/documents/cuadro-comparativo-modelos-de-calidad-5cdb25863d4f1","author":[{"family":"Acevedo","given":"Paula"}],"accessed":{"date-parts":[["2020",4,17]]},"issued":{"date-parts":[["2015"]]}}}],"schema":"https://github.com/citation-style-language/schema/raw/master/csl-citation.json"} </w:instrText>
       </w:r>
       <w:r>
         <w:rPr>
@@ -10187,7 +10558,7 @@
         </w:rPr>
         <w:t>(Acevedo, 2015)</w:t>
       </w:r>
-      <w:bookmarkEnd w:id="39"/>
+      <w:bookmarkEnd w:id="41"/>
       <w:r>
         <w:rPr>
           <w:rFonts w:ascii="Helvetica" w:hAnsi="Helvetica"/>
@@ -10198,7 +10569,7 @@
       </w:r>
     </w:p>
     <w:p>
-      <w:bookmarkStart w:id="41" w:name="_Toc38710799"/>
+      <w:bookmarkStart w:id="42" w:name="_Toc38710799"/>
     </w:p>
     <w:p>
       <w:pPr>
@@ -10213,7 +10584,7 @@
           <w:szCs w:val="20"/>
         </w:rPr>
       </w:pPr>
-      <w:bookmarkStart w:id="42" w:name="_Toc38719686"/>
+      <w:bookmarkStart w:id="43" w:name="_Toc39310873"/>
       <w:r>
         <w:t>M</w:t>
       </w:r>
@@ -10223,8 +10594,8 @@
       <w:r>
         <w:t xml:space="preserve"> a nivel de producto.</w:t>
       </w:r>
-      <w:bookmarkEnd w:id="41"/>
       <w:bookmarkEnd w:id="42"/>
+      <w:bookmarkEnd w:id="43"/>
     </w:p>
     <w:p>
       <w:pPr>
@@ -12432,8 +12803,8 @@
           <w:szCs w:val="20"/>
         </w:rPr>
       </w:pPr>
-      <w:bookmarkStart w:id="43" w:name="_Toc38719687"/>
       <w:bookmarkStart w:id="44" w:name="_Toc38710800"/>
+      <w:bookmarkStart w:id="45" w:name="_Toc39310874"/>
       <w:r>
         <w:rPr>
           <w:rFonts w:cs="Times New Roman"/>
@@ -12488,7 +12859,7 @@
           <w:color w:val="1E2022"/>
           <w:shd w:val="clear" w:color="auto" w:fill="FFFFFF"/>
         </w:rPr>
-        <w:instrText xml:space="preserve"> ADDIN ZOTERO_ITEM CSL_CITATION {"citationID":"HDZPPE6Z","properties":{"formattedCitation":"(Acevedo, 2015)","plainCitation":"(Acevedo, 2015)","noteIndex":0},"citationItems":[{"id":"Dcxj4UmW/btnUrJoY","uris":["http://zotero.org/users/6522351/items/WYB9WXNS"],"uri":["http://zotero.org/users/6522351/items/WYB9WXNS"],"itemData":{"id":19,"type":"webpage","abstract":"Cuadro Comparativo Modelos De Calidad - ID:5cdb25863d4f1. CUADRO COMPARATIVO N I V E L MODELOS DE CALIDAD D E CMMi C A L I D A D CARACTERISTICAS Es un modelo de calidad del softw...","language":"en","note":"source: baixardoc.com","title":"Cuadro Comparativo Modelos De Calidad - ID:5cdb25863d4f1","title-short":"Cuadro Comparativo Modelos De Calidad - ID","URL":"https://baixardoc.com/documents/cuadro-comparativo-modelos-de-calidad-5cdb25863d4f1","author":[{"family":"Acevedo","given":"Paula"}],"accessed":{"date-parts":[["2020",4,17]]},"issued":{"date-parts":[["2015"]]}}}],"schema":"https://github.com/citation-style-language/schema/raw/master/csl-citation.json"} </w:instrText>
+        <w:instrText xml:space="preserve"> ADDIN ZOTERO_ITEM CSL_CITATION {"citationID":"HDZPPE6Z","properties":{"formattedCitation":"(Acevedo, 2015)","plainCitation":"(Acevedo, 2015)","noteIndex":0},"citationItems":[{"id":"fbDjebrZ/HCg1emmf","uris":["http://zotero.org/users/6522351/items/WYB9WXNS"],"uri":["http://zotero.org/users/6522351/items/WYB9WXNS"],"itemData":{"id":19,"type":"webpage","abstract":"Cuadro Comparativo Modelos De Calidad - ID:5cdb25863d4f1. CUADRO COMPARATIVO N I V E L MODELOS DE CALIDAD D E CMMi C A L I D A D CARACTERISTICAS Es un modelo de calidad del softw...","language":"en","note":"source: baixardoc.com","title":"Cuadro Comparativo Modelos De Calidad - ID:5cdb25863d4f1","title-short":"Cuadro Comparativo Modelos De Calidad - ID","URL":"https://baixardoc.com/documents/cuadro-comparativo-modelos-de-calidad-5cdb25863d4f1","author":[{"family":"Acevedo","given":"Paula"}],"accessed":{"date-parts":[["2020",4,17]]},"issued":{"date-parts":[["2015"]]}}}],"schema":"https://github.com/citation-style-language/schema/raw/master/csl-citation.json"} </w:instrText>
       </w:r>
       <w:r>
         <w:rPr>
@@ -12505,7 +12876,7 @@
         </w:rPr>
         <w:t>(Acevedo, 2015)</w:t>
       </w:r>
-      <w:bookmarkEnd w:id="43"/>
+      <w:bookmarkEnd w:id="45"/>
       <w:r>
         <w:rPr>
           <w:rFonts w:ascii="Helvetica" w:hAnsi="Helvetica"/>
@@ -12521,7 +12892,7 @@
           <w:shd w:val="clear" w:color="auto" w:fill="FFFFFF"/>
         </w:rPr>
       </w:pPr>
-      <w:bookmarkStart w:id="45" w:name="_Toc38710801"/>
+      <w:bookmarkStart w:id="46" w:name="_Toc38710801"/>
     </w:p>
     <w:p>
       <w:pPr>
@@ -12534,7 +12905,7 @@
           <w:shd w:val="clear" w:color="auto" w:fill="FFFFFF"/>
         </w:rPr>
       </w:pPr>
-      <w:bookmarkStart w:id="46" w:name="_Toc38719688"/>
+      <w:bookmarkStart w:id="47" w:name="_Toc39310875"/>
       <w:r>
         <w:rPr>
           <w:shd w:val="clear" w:color="auto" w:fill="FFFFFF"/>
@@ -12553,8 +12924,8 @@
         </w:rPr>
         <w:t>alidad</w:t>
       </w:r>
-      <w:bookmarkEnd w:id="45"/>
       <w:bookmarkEnd w:id="46"/>
+      <w:bookmarkEnd w:id="47"/>
     </w:p>
     <w:p>
       <w:pPr>
@@ -12596,7 +12967,7 @@
           <w:szCs w:val="24"/>
           <w:shd w:val="clear" w:color="auto" w:fill="FFFFFF"/>
         </w:rPr>
-        <w:instrText xml:space="preserve"> ADDIN ZOTERO_ITEM CSL_CITATION {"citationID":"FhIbkkdw","properties":{"formattedCitation":"(Scalone, 2006)","plainCitation":"(Scalone, 2006)","noteIndex":0},"citationItems":[{"id":"Dcxj4UmW/tKOLSnFM","uris":["http://zotero.org/users/6522351/items/E6LU3PC4"],"uri":["http://zotero.org/users/6522351/items/E6LU3PC4"],"itemData":{"id":18,"type":"article-journal","language":"es","page":"461","source":"Zotero","title":"MAESTRIA EN INGENIERIA EN CALIDAD","author":[{"family":"Scalone","given":"Lic Fernanda"}],"issued":{"date-parts":[["2006"]]}}}],"schema":"https://github.com/citation-style-language/schema/raw/master/csl-citation.json"} </w:instrText>
+        <w:instrText xml:space="preserve"> ADDIN ZOTERO_ITEM CSL_CITATION {"citationID":"FhIbkkdw","properties":{"formattedCitation":"(Scalone, 2006)","plainCitation":"(Scalone, 2006)","noteIndex":0},"citationItems":[{"id":"fbDjebrZ/5pexMVou","uris":["http://zotero.org/users/6522351/items/E6LU3PC4"],"uri":["http://zotero.org/users/6522351/items/E6LU3PC4"],"itemData":{"id":18,"type":"article-journal","language":"es","page":"461","source":"Zotero","title":"MAESTRIA EN INGENIERIA EN CALIDAD","author":[{"family":"Scalone","given":"Lic Fernanda"}],"issued":{"date-parts":[["2006"]]}}}],"schema":"https://github.com/citation-style-language/schema/raw/master/csl-citation.json"} </w:instrText>
       </w:r>
       <w:r>
         <w:rPr>
@@ -12610,7 +12981,21 @@
         <w:rPr>
           <w:rFonts w:cs="Times New Roman"/>
         </w:rPr>
-        <w:t>(Scalone, 2006)</w:t>
+        <w:t>(</w:t>
+      </w:r>
+      <w:proofErr w:type="spellStart"/>
+      <w:r>
+        <w:rPr>
+          <w:rFonts w:cs="Times New Roman"/>
+        </w:rPr>
+        <w:t>Scalone</w:t>
+      </w:r>
+      <w:proofErr w:type="spellEnd"/>
+      <w:r>
+        <w:rPr>
+          <w:rFonts w:cs="Times New Roman"/>
+        </w:rPr>
+        <w:t>, 2006)</w:t>
       </w:r>
       <w:r>
         <w:rPr>
@@ -12629,14 +13014,14 @@
           <w:numId w:val="22"/>
         </w:numPr>
       </w:pPr>
-      <w:bookmarkStart w:id="47" w:name="_Toc38719689"/>
+      <w:bookmarkStart w:id="48" w:name="_Toc39310876"/>
       <w:r>
         <w:t>Modelos de calidad de software a nivel de proceso</w:t>
       </w:r>
       <w:r>
         <w:t>.</w:t>
       </w:r>
-      <w:bookmarkEnd w:id="47"/>
+      <w:bookmarkEnd w:id="48"/>
     </w:p>
     <w:p>
       <w:pPr>
@@ -13728,8 +14113,8 @@
           <w:shd w:val="clear" w:color="auto" w:fill="FFFFFF"/>
         </w:rPr>
       </w:pPr>
-      <w:bookmarkStart w:id="48" w:name="_Toc38719690"/>
       <w:bookmarkStart w:id="49" w:name="_Toc38710802"/>
+      <w:bookmarkStart w:id="50" w:name="_Toc39310877"/>
       <w:r>
         <w:rPr>
           <w:rFonts w:cs="Times New Roman"/>
@@ -13760,7 +14145,7 @@
           <w:color w:val="1E2022"/>
           <w:shd w:val="clear" w:color="auto" w:fill="FFFFFF"/>
         </w:rPr>
-        <w:instrText xml:space="preserve"> ADDIN ZOTERO_ITEM CSL_CITATION {"citationID":"9lLmVgaq","properties":{"formattedCitation":"(Acevedo, 2015)","plainCitation":"(Acevedo, 2015)","noteIndex":0},"citationItems":[{"id":"Dcxj4UmW/btnUrJoY","uris":["http://zotero.org/users/6522351/items/WYB9WXNS"],"uri":["http://zotero.org/users/6522351/items/WYB9WXNS"],"itemData":{"id":19,"type":"webpage","abstract":"Cuadro Comparativo Modelos De Calidad - ID:5cdb25863d4f1. CUADRO COMPARATIVO N I V E L MODELOS DE CALIDAD D E CMMi C A L I D A D CARACTERISTICAS Es un modelo de calidad del softw...","language":"en","note":"source: baixardoc.com","title":"Cuadro Comparativo Modelos De Calidad - ID:5cdb25863d4f1","title-short":"Cuadro Comparativo Modelos De Calidad - ID","URL":"https://baixardoc.com/documents/cuadro-comparativo-modelos-de-calidad-5cdb25863d4f1","author":[{"family":"Acevedo","given":"Paula"}],"accessed":{"date-parts":[["2020",4,17]]},"issued":{"date-parts":[["2015"]]}}}],"schema":"https://github.com/citation-style-language/schema/raw/master/csl-citation.json"} </w:instrText>
+        <w:instrText xml:space="preserve"> ADDIN ZOTERO_ITEM CSL_CITATION {"citationID":"9lLmVgaq","properties":{"formattedCitation":"(Acevedo, 2015)","plainCitation":"(Acevedo, 2015)","noteIndex":0},"citationItems":[{"id":"fbDjebrZ/HCg1emmf","uris":["http://zotero.org/users/6522351/items/WYB9WXNS"],"uri":["http://zotero.org/users/6522351/items/WYB9WXNS"],"itemData":{"id":19,"type":"webpage","abstract":"Cuadro Comparativo Modelos De Calidad - ID:5cdb25863d4f1. CUADRO COMPARATIVO N I V E L MODELOS DE CALIDAD D E CMMi C A L I D A D CARACTERISTICAS Es un modelo de calidad del softw...","language":"en","note":"source: baixardoc.com","title":"Cuadro Comparativo Modelos De Calidad - ID:5cdb25863d4f1","title-short":"Cuadro Comparativo Modelos De Calidad - ID","URL":"https://baixardoc.com/documents/cuadro-comparativo-modelos-de-calidad-5cdb25863d4f1","author":[{"family":"Acevedo","given":"Paula"}],"accessed":{"date-parts":[["2020",4,17]]},"issued":{"date-parts":[["2015"]]}}}],"schema":"https://github.com/citation-style-language/schema/raw/master/csl-citation.json"} </w:instrText>
       </w:r>
       <w:r>
         <w:rPr>
@@ -13777,7 +14162,7 @@
         </w:rPr>
         <w:t>(Acevedo, 2015)</w:t>
       </w:r>
-      <w:bookmarkEnd w:id="48"/>
+      <w:bookmarkEnd w:id="50"/>
       <w:r>
         <w:rPr>
           <w:rFonts w:ascii="Helvetica" w:hAnsi="Helvetica"/>
@@ -13795,14 +14180,14 @@
           <w:numId w:val="22"/>
         </w:numPr>
       </w:pPr>
-      <w:bookmarkStart w:id="50" w:name="_Toc38719691"/>
+      <w:bookmarkStart w:id="51" w:name="_Toc39310878"/>
       <w:r>
         <w:t>Modelos de calidad de software</w:t>
       </w:r>
       <w:r>
         <w:t xml:space="preserve"> a nivel de producto.</w:t>
       </w:r>
-      <w:bookmarkEnd w:id="50"/>
+      <w:bookmarkEnd w:id="51"/>
     </w:p>
     <w:p>
       <w:pPr>
@@ -14343,8 +14728,8 @@
           <w:shd w:val="clear" w:color="auto" w:fill="FFFFFF"/>
         </w:rPr>
       </w:pPr>
-      <w:bookmarkStart w:id="51" w:name="_Toc38719692"/>
       <w:bookmarkStart w:id="52" w:name="_Toc38710803"/>
+      <w:bookmarkStart w:id="53" w:name="_Toc39310879"/>
       <w:r>
         <w:rPr>
           <w:rFonts w:cs="Times New Roman"/>
@@ -14375,7 +14760,7 @@
           <w:color w:val="1E2022"/>
           <w:shd w:val="clear" w:color="auto" w:fill="FFFFFF"/>
         </w:rPr>
-        <w:instrText xml:space="preserve"> ADDIN ZOTERO_ITEM CSL_CITATION {"citationID":"sVsMD8wr","properties":{"formattedCitation":"(Acevedo, 2015)","plainCitation":"(Acevedo, 2015)","noteIndex":0},"citationItems":[{"id":"Dcxj4UmW/btnUrJoY","uris":["http://zotero.org/users/6522351/items/WYB9WXNS"],"uri":["http://zotero.org/users/6522351/items/WYB9WXNS"],"itemData":{"id":19,"type":"webpage","abstract":"Cuadro Comparativo Modelos De Calidad - ID:5cdb25863d4f1. CUADRO COMPARATIVO N I V E L MODELOS DE CALIDAD D E CMMi C A L I D A D CARACTERISTICAS Es un modelo de calidad del softw...","language":"en","note":"source: baixardoc.com","title":"Cuadro Comparativo Modelos De Calidad - ID:5cdb25863d4f1","title-short":"Cuadro Comparativo Modelos De Calidad - ID","URL":"https://baixardoc.com/documents/cuadro-comparativo-modelos-de-calidad-5cdb25863d4f1","author":[{"family":"Acevedo","given":"Paula"}],"accessed":{"date-parts":[["2020",4,17]]},"issued":{"date-parts":[["2015"]]}}}],"schema":"https://github.com/citation-style-language/schema/raw/master/csl-citation.json"} </w:instrText>
+        <w:instrText xml:space="preserve"> ADDIN ZOTERO_ITEM CSL_CITATION {"citationID":"sVsMD8wr","properties":{"formattedCitation":"(Acevedo, 2015)","plainCitation":"(Acevedo, 2015)","noteIndex":0},"citationItems":[{"id":"fbDjebrZ/HCg1emmf","uris":["http://zotero.org/users/6522351/items/WYB9WXNS"],"uri":["http://zotero.org/users/6522351/items/WYB9WXNS"],"itemData":{"id":19,"type":"webpage","abstract":"Cuadro Comparativo Modelos De Calidad - ID:5cdb25863d4f1. CUADRO COMPARATIVO N I V E L MODELOS DE CALIDAD D E CMMi C A L I D A D CARACTERISTICAS Es un modelo de calidad del softw...","language":"en","note":"source: baixardoc.com","title":"Cuadro Comparativo Modelos De Calidad - ID:5cdb25863d4f1","title-short":"Cuadro Comparativo Modelos De Calidad - ID","URL":"https://baixardoc.com/documents/cuadro-comparativo-modelos-de-calidad-5cdb25863d4f1","author":[{"family":"Acevedo","given":"Paula"}],"accessed":{"date-parts":[["2020",4,17]]},"issued":{"date-parts":[["2015"]]}}}],"schema":"https://github.com/citation-style-language/schema/raw/master/csl-citation.json"} </w:instrText>
       </w:r>
       <w:r>
         <w:rPr>
@@ -14392,7 +14777,7 @@
         </w:rPr>
         <w:t>(Acevedo, 2015)</w:t>
       </w:r>
-      <w:bookmarkEnd w:id="51"/>
+      <w:bookmarkEnd w:id="53"/>
       <w:r>
         <w:rPr>
           <w:rFonts w:ascii="Helvetica" w:hAnsi="Helvetica"/>
@@ -14442,16 +14827,16 @@
           <w:shd w:val="clear" w:color="auto" w:fill="FFFFFF"/>
         </w:rPr>
       </w:pPr>
-      <w:bookmarkStart w:id="53" w:name="_Toc38710804"/>
-      <w:bookmarkStart w:id="54" w:name="_Toc38719693"/>
+      <w:bookmarkStart w:id="54" w:name="_Toc38710804"/>
+      <w:bookmarkStart w:id="55" w:name="_Toc39310880"/>
       <w:r>
         <w:rPr>
           <w:shd w:val="clear" w:color="auto" w:fill="FFFFFF"/>
         </w:rPr>
         <w:t>Comparación de modelos de calidad y estándares de calidad</w:t>
       </w:r>
-      <w:bookmarkEnd w:id="53"/>
       <w:bookmarkEnd w:id="54"/>
+      <w:bookmarkEnd w:id="55"/>
       <w:r>
         <w:rPr>
           <w:shd w:val="clear" w:color="auto" w:fill="FFFFFF"/>
@@ -14481,7 +14866,7 @@
         <w:rPr>
           <w:shd w:val="clear" w:color="auto" w:fill="FFFFFF"/>
         </w:rPr>
-        <w:instrText xml:space="preserve"> ADDIN ZOTERO_ITEM CSL_CITATION {"citationID":"JUSJaSDI","properties":{"formattedCitation":"(Scalone, 2006)","plainCitation":"(Scalone, 2006)","noteIndex":0},"citationItems":[{"id":"Dcxj4UmW/tKOLSnFM","uris":["http://zotero.org/users/6522351/items/E6LU3PC4"],"uri":["http://zotero.org/users/6522351/items/E6LU3PC4"],"itemData":{"id":18,"type":"article-journal","language":"es","page":"461","source":"Zotero","title":"MAESTRIA EN INGENIERIA EN CALIDAD","author":[{"family":"Scalone","given":"Lic Fernanda"}],"issued":{"date-parts":[["2006"]]}}}],"schema":"https://github.com/citation-style-language/schema/raw/master/csl-citation.json"} </w:instrText>
+        <w:instrText xml:space="preserve"> ADDIN ZOTERO_ITEM CSL_CITATION {"citationID":"JUSJaSDI","properties":{"formattedCitation":"(Scalone, 2006)","plainCitation":"(Scalone, 2006)","noteIndex":0},"citationItems":[{"id":"fbDjebrZ/5pexMVou","uris":["http://zotero.org/users/6522351/items/E6LU3PC4"],"uri":["http://zotero.org/users/6522351/items/E6LU3PC4"],"itemData":{"id":18,"type":"article-journal","language":"es","page":"461","source":"Zotero","title":"MAESTRIA EN INGENIERIA EN CALIDAD","author":[{"family":"Scalone","given":"Lic Fernanda"}],"issued":{"date-parts":[["2006"]]}}}],"schema":"https://github.com/citation-style-language/schema/raw/master/csl-citation.json"} </w:instrText>
       </w:r>
       <w:r>
         <w:rPr>
@@ -14493,7 +14878,21 @@
         <w:rPr>
           <w:rFonts w:cs="Times New Roman"/>
         </w:rPr>
-        <w:t>(Scalone, 2006)</w:t>
+        <w:t>(</w:t>
+      </w:r>
+      <w:proofErr w:type="spellStart"/>
+      <w:r>
+        <w:rPr>
+          <w:rFonts w:cs="Times New Roman"/>
+        </w:rPr>
+        <w:t>Scalone</w:t>
+      </w:r>
+      <w:proofErr w:type="spellEnd"/>
+      <w:r>
+        <w:rPr>
+          <w:rFonts w:cs="Times New Roman"/>
+        </w:rPr>
+        <w:t>, 2006)</w:t>
       </w:r>
       <w:r>
         <w:rPr>
@@ -14812,16 +15211,16 @@
                 <w:shd w:val="clear" w:color="auto" w:fill="FFFFFF"/>
               </w:rPr>
             </w:pPr>
-            <w:bookmarkStart w:id="55" w:name="_Toc38710805"/>
-            <w:bookmarkStart w:id="56" w:name="_Toc38719694"/>
+            <w:bookmarkStart w:id="56" w:name="_Toc38710805"/>
+            <w:bookmarkStart w:id="57" w:name="_Toc39310881"/>
             <w:r>
               <w:rPr>
                 <w:rFonts w:cs="Times New Roman"/>
               </w:rPr>
               <w:t>Son aquellos que permiten definir un conjunto de criterios de desarrollo que guían la forma en que se aplica la Ingeniería del Software. Los estándares suministran los medios para que todos los procesos se realicen de la misma forma y son una guía para lograr la productividad y la calidad.</w:t>
             </w:r>
-            <w:bookmarkEnd w:id="55"/>
             <w:bookmarkEnd w:id="56"/>
+            <w:bookmarkEnd w:id="57"/>
           </w:p>
         </w:tc>
       </w:tr>
@@ -15902,8 +16301,8 @@
           <w:shd w:val="clear" w:color="auto" w:fill="FFFFFF"/>
         </w:rPr>
       </w:pPr>
-      <w:bookmarkStart w:id="57" w:name="_Toc38719695"/>
       <w:bookmarkStart w:id="58" w:name="_Toc38710806"/>
+      <w:bookmarkStart w:id="59" w:name="_Toc39310882"/>
       <w:r>
         <w:rPr>
           <w:rFonts w:cs="Times New Roman"/>
@@ -15950,7 +16349,7 @@
           <w:sz w:val="20"/>
           <w:szCs w:val="20"/>
         </w:rPr>
-        <w:instrText xml:space="preserve"> ADDIN ZOTERO_ITEM CSL_CITATION {"citationID":"1mLq7a5U","properties":{"formattedCitation":"(Arciniegas, 2017)","plainCitation":"(Arciniegas, 2017)","noteIndex":0},"citationItems":[{"id":"Dcxj4UmW/lmM0xDrC","uris":["http://zotero.org/users/6522351/items/H5HWZZLD"],"uri":["http://zotero.org/users/6522351/items/H5HWZZLD"],"itemData":{"id":21,"type":"post-weblog","language":"es","note":"source: fernandoarciniega.com","title":"Normas y Estándares de calidad para el desarrollo de Software – Fernando Arciniega","URL":"https://fernandoarciniega.com/normas-y-estandares-de-calidad-para-el-desarrollo-de-software/","author":[{"family":"Arciniegas","given":"Fernando"}],"accessed":{"date-parts":[["2020",4,17]]},"issued":{"date-parts":[["2017"]]}}}],"schema":"https://github.com/citation-style-language/schema/raw/master/csl-citation.json"} </w:instrText>
+        <w:instrText xml:space="preserve"> ADDIN ZOTERO_ITEM CSL_CITATION {"citationID":"1mLq7a5U","properties":{"formattedCitation":"(Arciniegas, 2017)","plainCitation":"(Arciniegas, 2017)","noteIndex":0},"citationItems":[{"id":"fbDjebrZ/MhYav3Er","uris":["http://zotero.org/users/6522351/items/H5HWZZLD"],"uri":["http://zotero.org/users/6522351/items/H5HWZZLD"],"itemData":{"id":21,"type":"post-weblog","language":"es","note":"source: fernandoarciniega.com","title":"Normas y Estándares de calidad para el desarrollo de Software – Fernando Arciniega","URL":"https://fernandoarciniega.com/normas-y-estandares-de-calidad-para-el-desarrollo-de-software/","author":[{"family":"Arciniegas","given":"Fernando"}],"accessed":{"date-parts":[["2020",4,17]]},"issued":{"date-parts":[["2017"]]}}}],"schema":"https://github.com/citation-style-language/schema/raw/master/csl-citation.json"} </w:instrText>
       </w:r>
       <w:r>
         <w:rPr>
@@ -15968,7 +16367,7 @@
         </w:rPr>
         <w:t>(Arciniegas, 2017)</w:t>
       </w:r>
-      <w:bookmarkEnd w:id="57"/>
+      <w:bookmarkEnd w:id="59"/>
       <w:r>
         <w:rPr>
           <w:rFonts w:cs="Times New Roman"/>
@@ -15988,9 +16387,9 @@
           <w:szCs w:val="32"/>
         </w:rPr>
       </w:pPr>
-      <w:bookmarkStart w:id="59" w:name="_Toc440985138"/>
-      <w:bookmarkStart w:id="60" w:name="_Toc440985139"/>
-      <w:bookmarkStart w:id="61" w:name="_Toc38710807"/>
+      <w:bookmarkStart w:id="60" w:name="_Toc440985138"/>
+      <w:bookmarkStart w:id="61" w:name="_Toc440985139"/>
+      <w:bookmarkStart w:id="62" w:name="_Toc38710807"/>
       <w:r>
         <w:lastRenderedPageBreak/>
         <w:br w:type="page"/>
@@ -16004,15 +16403,15 @@
           <w:numId w:val="22"/>
         </w:numPr>
       </w:pPr>
-      <w:bookmarkStart w:id="62" w:name="_Toc38719696"/>
+      <w:bookmarkStart w:id="63" w:name="_Toc39310883"/>
       <w:r>
         <w:lastRenderedPageBreak/>
         <w:t>Metodología</w:t>
       </w:r>
-      <w:bookmarkEnd w:id="59"/>
       <w:bookmarkEnd w:id="60"/>
       <w:bookmarkEnd w:id="61"/>
       <w:bookmarkEnd w:id="62"/>
+      <w:bookmarkEnd w:id="63"/>
     </w:p>
     <w:p>
       <w:pPr>
@@ -16032,7 +16431,7 @@
           <w:b/>
         </w:rPr>
       </w:pPr>
-      <w:bookmarkStart w:id="63" w:name="_Toc440985140"/>
+      <w:bookmarkStart w:id="64" w:name="_Toc440985140"/>
       <w:r>
         <w:rPr>
           <w:b/>
@@ -16048,15 +16447,15 @@
           <w:numId w:val="22"/>
         </w:numPr>
       </w:pPr>
-      <w:bookmarkStart w:id="64" w:name="_Toc38710808"/>
-      <w:bookmarkStart w:id="65" w:name="_Toc38719697"/>
+      <w:bookmarkStart w:id="65" w:name="_Toc38710808"/>
+      <w:bookmarkStart w:id="66" w:name="_Toc39310884"/>
       <w:r>
         <w:lastRenderedPageBreak/>
         <w:t>Resultados</w:t>
       </w:r>
-      <w:bookmarkEnd w:id="63"/>
       <w:bookmarkEnd w:id="64"/>
       <w:bookmarkEnd w:id="65"/>
+      <w:bookmarkEnd w:id="66"/>
     </w:p>
     <w:p>
       <w:pPr>
@@ -16095,7 +16494,7 @@
           <w:szCs w:val="32"/>
         </w:rPr>
       </w:pPr>
-      <w:bookmarkStart w:id="66" w:name="_Toc440985141"/>
+      <w:bookmarkStart w:id="67" w:name="_Toc440985141"/>
       <w:r>
         <w:br w:type="page"/>
       </w:r>
@@ -16108,15 +16507,15 @@
           <w:numId w:val="22"/>
         </w:numPr>
       </w:pPr>
-      <w:bookmarkStart w:id="67" w:name="_Toc38710809"/>
-      <w:bookmarkStart w:id="68" w:name="_Toc38719698"/>
+      <w:bookmarkStart w:id="68" w:name="_Toc38710809"/>
+      <w:bookmarkStart w:id="69" w:name="_Toc39310885"/>
       <w:r>
         <w:lastRenderedPageBreak/>
         <w:t>Discusión</w:t>
       </w:r>
-      <w:bookmarkEnd w:id="66"/>
       <w:bookmarkEnd w:id="67"/>
       <w:bookmarkEnd w:id="68"/>
+      <w:bookmarkEnd w:id="69"/>
     </w:p>
     <w:p>
       <w:pPr>
@@ -16154,16 +16553,16 @@
           <w:numId w:val="22"/>
         </w:numPr>
       </w:pPr>
-      <w:bookmarkStart w:id="69" w:name="_Toc440985142"/>
-      <w:bookmarkStart w:id="70" w:name="_Toc38710810"/>
-      <w:bookmarkStart w:id="71" w:name="_Toc38719699"/>
+      <w:bookmarkStart w:id="70" w:name="_Toc440985142"/>
+      <w:bookmarkStart w:id="71" w:name="_Toc38710810"/>
+      <w:bookmarkStart w:id="72" w:name="_Toc39310886"/>
       <w:r>
         <w:lastRenderedPageBreak/>
         <w:t>Conclusiones</w:t>
       </w:r>
-      <w:bookmarkEnd w:id="69"/>
       <w:bookmarkEnd w:id="70"/>
       <w:bookmarkEnd w:id="71"/>
+      <w:bookmarkEnd w:id="72"/>
     </w:p>
     <w:p/>
     <w:p>
@@ -16207,14 +16606,14 @@
           <w:numId w:val="22"/>
         </w:numPr>
       </w:pPr>
-      <w:bookmarkStart w:id="72" w:name="_Toc38710811"/>
-      <w:bookmarkStart w:id="73" w:name="_Toc38719700"/>
+      <w:bookmarkStart w:id="73" w:name="_Toc38710811"/>
+      <w:bookmarkStart w:id="74" w:name="_Toc39310887"/>
       <w:r>
         <w:lastRenderedPageBreak/>
         <w:t>Recomendaciones</w:t>
       </w:r>
-      <w:bookmarkEnd w:id="72"/>
       <w:bookmarkEnd w:id="73"/>
+      <w:bookmarkEnd w:id="74"/>
     </w:p>
     <w:p>
       <w:pPr>
@@ -16477,17 +16876,17 @@
           <w:numId w:val="22"/>
         </w:numPr>
       </w:pPr>
-      <w:bookmarkStart w:id="74" w:name="_Toc440985143"/>
+      <w:bookmarkStart w:id="75" w:name="_Toc440985143"/>
       <w:r>
         <w:br w:type="page"/>
       </w:r>
-      <w:bookmarkStart w:id="75" w:name="_Toc38719701"/>
+      <w:bookmarkStart w:id="76" w:name="_Toc39310888"/>
       <w:r>
         <w:lastRenderedPageBreak/>
         <w:t>Referencias</w:t>
       </w:r>
-      <w:bookmarkEnd w:id="74"/>
       <w:bookmarkEnd w:id="75"/>
+      <w:bookmarkEnd w:id="76"/>
     </w:p>
     <w:p>
       <w:pPr>
@@ -16536,41 +16935,23 @@
           <w:i/>
           <w:iCs/>
         </w:rPr>
-        <w:t>Cuadro Comparativo Modelos De Calidad—ID:5cdb25863d4f1</w:t>
-      </w:r>
-      <w:r>
-        <w:rPr>
-          <w:rFonts w:cs="Times New Roman"/>
-        </w:rPr>
-        <w:t>. https://baixardoc.com/documents/cuadro-comparativo-modelos-de-calidad-5cdb25863d4f1</w:t>
-      </w:r>
-    </w:p>
-    <w:p>
-      <w:pPr>
-        <w:pStyle w:val="Bibliografa"/>
-        <w:rPr>
-          <w:rFonts w:cs="Times New Roman"/>
-        </w:rPr>
-      </w:pPr>
-      <w:r>
-        <w:rPr>
-          <w:rFonts w:cs="Times New Roman"/>
-        </w:rPr>
-        <w:t xml:space="preserve">Arciniegas, F. (2017). </w:t>
-      </w:r>
+        <w:t>Cuadro Comparativo Modelos De Calidad—ID</w:t>
+      </w:r>
+      <w:proofErr w:type="gramStart"/>
       <w:r>
         <w:rPr>
           <w:rFonts w:cs="Times New Roman"/>
           <w:i/>
           <w:iCs/>
         </w:rPr>
-        <w:t>Normas y Estándares de calidad para el desarrollo de Software – Fernando Arciniega</w:t>
-      </w:r>
-      <w:r>
-        <w:rPr>
-          <w:rFonts w:cs="Times New Roman"/>
-        </w:rPr>
-        <w:t>. https://fernandoarciniega.com/normas-y-estandares-de-calidad-para-el-desarrollo-de-software/</w:t>
+        <w:t>:5cdb25863d4f1</w:t>
+      </w:r>
+      <w:proofErr w:type="gramEnd"/>
+      <w:r>
+        <w:rPr>
+          <w:rFonts w:cs="Times New Roman"/>
+        </w:rPr>
+        <w:t>. https://baixardoc.com/documents/cuadro-comparativo-modelos-de-calidad-5cdb25863d4f1</w:t>
       </w:r>
     </w:p>
     <w:p>
@@ -16580,19 +16961,25 @@
           <w:rFonts w:cs="Times New Roman"/>
         </w:rPr>
       </w:pPr>
+      <w:r>
+        <w:rPr>
+          <w:rFonts w:cs="Times New Roman"/>
+        </w:rPr>
+        <w:t xml:space="preserve">Arciniegas, F. (2017). </w:t>
+      </w:r>
       <w:r>
         <w:rPr>
           <w:rFonts w:cs="Times New Roman"/>
           <w:i/>
           <w:iCs/>
         </w:rPr>
-        <w:t>¿En qué consiste Sistema Gestión Seguridad Salud Trabajo(SG-SST)?</w:t>
-      </w:r>
-      <w:r>
-        <w:rPr>
-          <w:rFonts w:cs="Times New Roman"/>
-        </w:rPr>
-        <w:t xml:space="preserve"> (s. f.). Recuperado 15 de abril de 2020, de https://www.isotools.org/2016/09/06/consiste-sistema-gestion-la-seguridad-salud-trabajo-sg-sst/</w:t>
+        <w:t>Normas y Estándares de calidad para el desarrollo de Software – Fernando Arciniega</w:t>
+      </w:r>
+      <w:r>
+        <w:rPr>
+          <w:rFonts w:cs="Times New Roman"/>
+        </w:rPr>
+        <w:t>. https://fernandoarciniega.com/normas-y-estandares-de-calidad-para-el-desarrollo-de-software/</w:t>
       </w:r>
     </w:p>
     <w:p>
@@ -16608,35 +16995,37 @@
           <w:i/>
           <w:iCs/>
         </w:rPr>
-        <w:t>ICONIX - EcuRed</w:t>
-      </w:r>
-      <w:r>
-        <w:rPr>
-          <w:rFonts w:cs="Times New Roman"/>
-        </w:rPr>
-        <w:t>. (s. f.). Recuperado 18 de abril de 2020, de https://www.ecured.cu/ICONIX</w:t>
-      </w:r>
-    </w:p>
-    <w:p>
-      <w:pPr>
-        <w:pStyle w:val="Bibliografa"/>
-        <w:rPr>
-          <w:rFonts w:cs="Times New Roman"/>
-        </w:rPr>
-      </w:pPr>
+        <w:t xml:space="preserve">ICONIX - </w:t>
+      </w:r>
+      <w:proofErr w:type="spellStart"/>
       <w:r>
         <w:rPr>
           <w:rFonts w:cs="Times New Roman"/>
           <w:i/>
           <w:iCs/>
         </w:rPr>
-        <w:t>Normas y Estándares de calidad para el desarrollo de Software – Fernando Arciniega</w:t>
-      </w:r>
-      <w:r>
-        <w:rPr>
-          <w:rFonts w:cs="Times New Roman"/>
-        </w:rPr>
-        <w:t>. (s. f.). Recuperado 18 de abril de 2020, de https://fernandoarciniega.com/normas-y-estandares-de-calidad-para-el-desarrollo-de-software/</w:t>
+        <w:t>EcuRed</w:t>
+      </w:r>
+      <w:proofErr w:type="spellEnd"/>
+      <w:r>
+        <w:rPr>
+          <w:rFonts w:cs="Times New Roman"/>
+        </w:rPr>
+        <w:t>. (</w:t>
+      </w:r>
+      <w:proofErr w:type="gramStart"/>
+      <w:r>
+        <w:rPr>
+          <w:rFonts w:cs="Times New Roman"/>
+        </w:rPr>
+        <w:t>s</w:t>
+      </w:r>
+      <w:proofErr w:type="gramEnd"/>
+      <w:r>
+        <w:rPr>
+          <w:rFonts w:cs="Times New Roman"/>
+        </w:rPr>
+        <w:t>. f.). Recuperado 18 de abril de 2020, de https://www.ecured.cu/ICONIX</w:t>
       </w:r>
     </w:p>
     <w:p>
@@ -16646,25 +17035,33 @@
           <w:rFonts w:cs="Times New Roman"/>
         </w:rPr>
       </w:pPr>
-      <w:r>
-        <w:rPr>
-          <w:rFonts w:cs="Times New Roman"/>
-        </w:rPr>
-        <w:t xml:space="preserve">nycemx. (2015, octubre 13). ISO/IEC 29110—Ingeniería de Software. </w:t>
-      </w:r>
       <w:r>
         <w:rPr>
           <w:rFonts w:cs="Times New Roman"/>
           <w:i/>
           <w:iCs/>
         </w:rPr>
-        <w:t>NYCE Colombia</w:t>
-      </w:r>
-      <w:r>
-        <w:rPr>
-          <w:rFonts w:cs="Times New Roman"/>
-        </w:rPr>
-        <w:t>. https://nycecolombia.co/isoiec-29110</w:t>
+        <w:t>Normas y Estándares de calidad para el desarrollo de Software – Fernando Arciniega</w:t>
+      </w:r>
+      <w:r>
+        <w:rPr>
+          <w:rFonts w:cs="Times New Roman"/>
+        </w:rPr>
+        <w:t>. (</w:t>
+      </w:r>
+      <w:proofErr w:type="gramStart"/>
+      <w:r>
+        <w:rPr>
+          <w:rFonts w:cs="Times New Roman"/>
+        </w:rPr>
+        <w:t>s</w:t>
+      </w:r>
+      <w:proofErr w:type="gramEnd"/>
+      <w:r>
+        <w:rPr>
+          <w:rFonts w:cs="Times New Roman"/>
+        </w:rPr>
+        <w:t>. f.). Recuperado 18 de abril de 2020, de https://fernandoarciniega.com/normas-y-estandares-de-calidad-para-el-desarrollo-de-software/</w:t>
       </w:r>
     </w:p>
     <w:p>
@@ -16674,11 +17071,35 @@
           <w:rFonts w:cs="Times New Roman"/>
         </w:rPr>
       </w:pPr>
-      <w:r>
-        <w:rPr>
-          <w:rFonts w:cs="Times New Roman"/>
-        </w:rPr>
-        <w:t xml:space="preserve">Pérez, J. (2008). </w:t>
+      <w:proofErr w:type="spellStart"/>
+      <w:proofErr w:type="gramStart"/>
+      <w:r>
+        <w:rPr>
+          <w:rFonts w:cs="Times New Roman"/>
+        </w:rPr>
+        <w:t>nycemx</w:t>
+      </w:r>
+      <w:proofErr w:type="spellEnd"/>
+      <w:proofErr w:type="gramEnd"/>
+      <w:r>
+        <w:rPr>
+          <w:rFonts w:cs="Times New Roman"/>
+        </w:rPr>
+        <w:t xml:space="preserve">. (2015, </w:t>
+      </w:r>
+      <w:proofErr w:type="gramStart"/>
+      <w:r>
+        <w:rPr>
+          <w:rFonts w:cs="Times New Roman"/>
+        </w:rPr>
+        <w:t>octubre</w:t>
+      </w:r>
+      <w:proofErr w:type="gramEnd"/>
+      <w:r>
+        <w:rPr>
+          <w:rFonts w:cs="Times New Roman"/>
+        </w:rPr>
+        <w:t xml:space="preserve"> 13). ISO/IEC 29110—Ingeniería de Software. </w:t>
       </w:r>
       <w:r>
         <w:rPr>
@@ -16686,13 +17107,13 @@
           <w:i/>
           <w:iCs/>
         </w:rPr>
-        <w:t>Definición de modelo de calidad—Definicion.de</w:t>
-      </w:r>
-      <w:r>
-        <w:rPr>
-          <w:rFonts w:cs="Times New Roman"/>
-        </w:rPr>
-        <w:t>. Definición.de. https://definicion.de/modelo-de-calidad/</w:t>
+        <w:t>NYCE Colombia</w:t>
+      </w:r>
+      <w:r>
+        <w:rPr>
+          <w:rFonts w:cs="Times New Roman"/>
+        </w:rPr>
+        <w:t>. https://nycecolombia.co/isoiec-29110</w:t>
       </w:r>
     </w:p>
     <w:p>
@@ -16706,7 +17127,7 @@
         <w:rPr>
           <w:rFonts w:cs="Times New Roman"/>
         </w:rPr>
-        <w:t xml:space="preserve">Scalone, L. F. (2006). </w:t>
+        <w:t xml:space="preserve">Pérez, J. (2008). </w:t>
       </w:r>
       <w:r>
         <w:rPr>
@@ -16714,35 +17135,73 @@
           <w:i/>
           <w:iCs/>
         </w:rPr>
-        <w:t>MAESTRIA EN INGENIERIA EN CALIDAD</w:t>
-      </w:r>
-      <w:r>
-        <w:rPr>
-          <w:rFonts w:cs="Times New Roman"/>
-        </w:rPr>
-        <w:t>. 461.</w:t>
-      </w:r>
-    </w:p>
-    <w:p>
-      <w:pPr>
-        <w:pStyle w:val="Bibliografa"/>
-        <w:rPr>
-          <w:rFonts w:cs="Times New Roman"/>
-        </w:rPr>
-      </w:pPr>
+        <w:t>Definición de modelo de calidad—</w:t>
+      </w:r>
+      <w:proofErr w:type="spellStart"/>
       <w:r>
         <w:rPr>
           <w:rFonts w:cs="Times New Roman"/>
           <w:i/>
           <w:iCs/>
         </w:rPr>
-        <w:t>Sistema de Gestión de Seguridad y Salud en el Trabajo—Ministerio del trabajo</w:t>
-      </w:r>
-      <w:r>
-        <w:rPr>
-          <w:rFonts w:cs="Times New Roman"/>
-        </w:rPr>
-        <w:t>. (s. f.). Recuperado 15 de abril de 2020, de https://www.mintrabajo.gov.co/relaciones-laborales/riesgos-laborales/sistema-de-gestion-de-seguridad-y-salud-en-el-trabajo</w:t>
+        <w:t>Definicion.de</w:t>
+      </w:r>
+      <w:proofErr w:type="spellEnd"/>
+      <w:r>
+        <w:rPr>
+          <w:rFonts w:cs="Times New Roman"/>
+        </w:rPr>
+        <w:t xml:space="preserve">. </w:t>
+      </w:r>
+      <w:proofErr w:type="spellStart"/>
+      <w:r>
+        <w:rPr>
+          <w:rFonts w:cs="Times New Roman"/>
+        </w:rPr>
+        <w:t>Definición.de</w:t>
+      </w:r>
+      <w:proofErr w:type="spellEnd"/>
+      <w:r>
+        <w:rPr>
+          <w:rFonts w:cs="Times New Roman"/>
+        </w:rPr>
+        <w:t>. https://definicion.de/modelo-de-calidad/</w:t>
+      </w:r>
+    </w:p>
+    <w:p>
+      <w:pPr>
+        <w:pStyle w:val="Bibliografa"/>
+        <w:rPr>
+          <w:rFonts w:cs="Times New Roman"/>
+        </w:rPr>
+      </w:pPr>
+      <w:proofErr w:type="spellStart"/>
+      <w:r>
+        <w:rPr>
+          <w:rFonts w:cs="Times New Roman"/>
+        </w:rPr>
+        <w:t>Scalone</w:t>
+      </w:r>
+      <w:proofErr w:type="spellEnd"/>
+      <w:r>
+        <w:rPr>
+          <w:rFonts w:cs="Times New Roman"/>
+        </w:rPr>
+        <w:t xml:space="preserve">, L. F. (2006). </w:t>
+      </w:r>
+      <w:r>
+        <w:rPr>
+          <w:rFonts w:cs="Times New Roman"/>
+          <w:i/>
+          <w:iCs/>
+        </w:rPr>
+        <w:t>MAESTRIA EN INGENIERIA EN CALIDAD</w:t>
+      </w:r>
+      <w:r>
+        <w:rPr>
+          <w:rFonts w:cs="Times New Roman"/>
+        </w:rPr>
+        <w:t>. 461.</w:t>
       </w:r>
     </w:p>
     <w:p>
@@ -16773,7 +17232,7 @@
 </file>
 
 <file path=word/endnotes.xml><?xml version="1.0" encoding="utf-8"?>
-<w:endnotes xmlns:wpc="http://schemas.microsoft.com/office/word/2010/wordprocessingCanvas" xmlns:cx="http://schemas.microsoft.com/office/drawing/2014/chartex" xmlns:cx1="http://schemas.microsoft.com/office/drawing/2015/9/8/chartex" xmlns:cx2="http://schemas.microsoft.com/office/drawing/2015/10/21/chartex" xmlns:cx3="http://schemas.microsoft.com/office/drawing/2016/5/9/chartex" xmlns:cx4="http://schemas.microsoft.com/office/drawing/2016/5/10/chartex" xmlns:cx5="http://schemas.microsoft.com/office/drawing/2016/5/11/chartex" xmlns:cx6="http://schemas.microsoft.com/office/drawing/2016/5/12/chartex" xmlns:cx7="http://schemas.microsoft.com/office/drawing/2016/5/13/chartex" xmlns:cx8="http://schemas.microsoft.com/office/drawing/2016/5/14/chartex" xmlns:mc="http://schemas.openxmlformats.org/markup-compatibility/2006" xmlns:aink="http://schemas.microsoft.com/office/drawing/2016/ink" xmlns:am3d="http://schemas.microsoft.com/office/drawing/2017/model3d" xmlns:o="urn:schemas-microsoft-com:office:office" xmlns:r="http://schemas.openxmlformats.org/officeDocument/2006/relationships" xmlns:m="http://schemas.openxmlformats.org/officeDocument/2006/math" xmlns:v="urn:schemas-microsoft-com:vml" xmlns:wp14="http://schemas.microsoft.com/office/word/2010/wordprocessingDrawing" xmlns:wp="http://schemas.openxmlformats.org/drawingml/2006/wordprocessingDrawing" xmlns:w10="urn:schemas-microsoft-com:office:word" xmlns:w="http://schemas.openxmlformats.org/wordprocessingml/2006/main" xmlns:w14="http://schemas.microsoft.com/office/word/2010/wordml" xmlns:w15="http://schemas.microsoft.com/office/word/2012/wordml" xmlns:w16cid="http://schemas.microsoft.com/office/word/2016/wordml/cid" xmlns:w16se="http://schemas.microsoft.com/office/word/2015/wordml/symex" xmlns:wpg="http://schemas.microsoft.com/office/word/2010/wordprocessingGroup" xmlns:wpi="http://schemas.microsoft.com/office/word/2010/wordprocessingInk" xmlns:wne="http://schemas.microsoft.com/office/word/2006/wordml" xmlns:wps="http://schemas.microsoft.com/office/word/2010/wordprocessingShape" mc:Ignorable="w14 w15 w16se w16cid wp14">
+<w:endnotes xmlns:wpc="http://schemas.microsoft.com/office/word/2010/wordprocessingCanvas" xmlns:mc="http://schemas.openxmlformats.org/markup-compatibility/2006" xmlns:o="urn:schemas-microsoft-com:office:office" xmlns:r="http://schemas.openxmlformats.org/officeDocument/2006/relationships" xmlns:m="http://schemas.openxmlformats.org/officeDocument/2006/math" xmlns:v="urn:schemas-microsoft-com:vml" xmlns:wp14="http://schemas.microsoft.com/office/word/2010/wordprocessingDrawing" xmlns:wp="http://schemas.openxmlformats.org/drawingml/2006/wordprocessingDrawing" xmlns:w10="urn:schemas-microsoft-com:office:word" xmlns:w="http://schemas.openxmlformats.org/wordprocessingml/2006/main" xmlns:w14="http://schemas.microsoft.com/office/word/2010/wordml" xmlns:w15="http://schemas.microsoft.com/office/word/2012/wordml" xmlns:wpg="http://schemas.microsoft.com/office/word/2010/wordprocessingGroup" xmlns:wpi="http://schemas.microsoft.com/office/word/2010/wordprocessingInk" xmlns:wne="http://schemas.microsoft.com/office/word/2006/wordml" xmlns:wps="http://schemas.microsoft.com/office/word/2010/wordprocessingShape" mc:Ignorable="w14 w15 wp14">
   <w:endnote w:type="separator" w:id="-1">
     <w:p>
       <w:pPr>
@@ -16798,7 +17257,7 @@
 </file>
 
 <file path=word/footer1.xml><?xml version="1.0" encoding="utf-8"?>
-<w:ftr xmlns:wpc="http://schemas.microsoft.com/office/word/2010/wordprocessingCanvas" xmlns:cx="http://schemas.microsoft.com/office/drawing/2014/chartex" xmlns:cx1="http://schemas.microsoft.com/office/drawing/2015/9/8/chartex" xmlns:cx2="http://schemas.microsoft.com/office/drawing/2015/10/21/chartex" xmlns:cx3="http://schemas.microsoft.com/office/drawing/2016/5/9/chartex" xmlns:cx4="http://schemas.microsoft.com/office/drawing/2016/5/10/chartex" xmlns:cx5="http://schemas.microsoft.com/office/drawing/2016/5/11/chartex" xmlns:cx6="http://schemas.microsoft.com/office/drawing/2016/5/12/chartex" xmlns:cx7="http://schemas.microsoft.com/office/drawing/2016/5/13/chartex" xmlns:cx8="http://schemas.microsoft.com/office/drawing/2016/5/14/chartex" xmlns:mc="http://schemas.openxmlformats.org/markup-compatibility/2006" xmlns:aink="http://schemas.microsoft.com/office/drawing/2016/ink" xmlns:am3d="http://schemas.microsoft.com/office/drawing/2017/model3d" xmlns:o="urn:schemas-microsoft-com:office:office" xmlns:r="http://schemas.openxmlformats.org/officeDocument/2006/relationships" xmlns:m="http://schemas.openxmlformats.org/officeDocument/2006/math" xmlns:v="urn:schemas-microsoft-com:vml" xmlns:wp14="http://schemas.microsoft.com/office/word/2010/wordprocessingDrawing" xmlns:wp="http://schemas.openxmlformats.org/drawingml/2006/wordprocessingDrawing" xmlns:w10="urn:schemas-microsoft-com:office:word" xmlns:w="http://schemas.openxmlformats.org/wordprocessingml/2006/main" xmlns:w14="http://schemas.microsoft.com/office/word/2010/wordml" xmlns:w15="http://schemas.microsoft.com/office/word/2012/wordml" xmlns:w16cid="http://schemas.microsoft.com/office/word/2016/wordml/cid" xmlns:w16se="http://schemas.microsoft.com/office/word/2015/wordml/symex" xmlns:wpg="http://schemas.microsoft.com/office/word/2010/wordprocessingGroup" xmlns:wpi="http://schemas.microsoft.com/office/word/2010/wordprocessingInk" xmlns:wne="http://schemas.microsoft.com/office/word/2006/wordml" xmlns:wps="http://schemas.microsoft.com/office/word/2010/wordprocessingShape" mc:Ignorable="w14 w15 w16se w16cid wp14">
+<w:ftr xmlns:wpc="http://schemas.microsoft.com/office/word/2010/wordprocessingCanvas" xmlns:mc="http://schemas.openxmlformats.org/markup-compatibility/2006" xmlns:o="urn:schemas-microsoft-com:office:office" xmlns:r="http://schemas.openxmlformats.org/officeDocument/2006/relationships" xmlns:m="http://schemas.openxmlformats.org/officeDocument/2006/math" xmlns:v="urn:schemas-microsoft-com:vml" xmlns:wp14="http://schemas.microsoft.com/office/word/2010/wordprocessingDrawing" xmlns:wp="http://schemas.openxmlformats.org/drawingml/2006/wordprocessingDrawing" xmlns:w10="urn:schemas-microsoft-com:office:word" xmlns:w="http://schemas.openxmlformats.org/wordprocessingml/2006/main" xmlns:w14="http://schemas.microsoft.com/office/word/2010/wordml" xmlns:w15="http://schemas.microsoft.com/office/word/2012/wordml" xmlns:wpg="http://schemas.microsoft.com/office/word/2010/wordprocessingGroup" xmlns:wpi="http://schemas.microsoft.com/office/word/2010/wordprocessingInk" xmlns:wne="http://schemas.microsoft.com/office/word/2006/wordml" xmlns:wps="http://schemas.microsoft.com/office/word/2010/wordprocessingShape" mc:Ignorable="w14 w15 wp14">
   <w:sdt>
     <w:sdtPr>
       <w:id w:val="2055266748"/>
@@ -16827,7 +17286,7 @@
             <w:noProof/>
             <w:lang w:val="es-ES"/>
           </w:rPr>
-          <w:t>10</w:t>
+          <w:t>23</w:t>
         </w:r>
         <w:r>
           <w:fldChar w:fldCharType="end"/>
@@ -16844,7 +17303,7 @@
 </file>
 
 <file path=word/footnotes.xml><?xml version="1.0" encoding="utf-8"?>
-<w:footnotes xmlns:wpc="http://schemas.microsoft.com/office/word/2010/wordprocessingCanvas" xmlns:cx="http://schemas.microsoft.com/office/drawing/2014/chartex" xmlns:cx1="http://schemas.microsoft.com/office/drawing/2015/9/8/chartex" xmlns:cx2="http://schemas.microsoft.com/office/drawing/2015/10/21/chartex" xmlns:cx3="http://schemas.microsoft.com/office/drawing/2016/5/9/chartex" xmlns:cx4="http://schemas.microsoft.com/office/drawing/2016/5/10/chartex" xmlns:cx5="http://schemas.microsoft.com/office/drawing/2016/5/11/chartex" xmlns:cx6="http://schemas.microsoft.com/office/drawing/2016/5/12/chartex" xmlns:cx7="http://schemas.microsoft.com/office/drawing/2016/5/13/chartex" xmlns:cx8="http://schemas.microsoft.com/office/drawing/2016/5/14/chartex" xmlns:mc="http://schemas.openxmlformats.org/markup-compatibility/2006" xmlns:aink="http://schemas.microsoft.com/office/drawing/2016/ink" xmlns:am3d="http://schemas.microsoft.com/office/drawing/2017/model3d" xmlns:o="urn:schemas-microsoft-com:office:office" xmlns:r="http://schemas.openxmlformats.org/officeDocument/2006/relationships" xmlns:m="http://schemas.openxmlformats.org/officeDocument/2006/math" xmlns:v="urn:schemas-microsoft-com:vml" xmlns:wp14="http://schemas.microsoft.com/office/word/2010/wordprocessingDrawing" xmlns:wp="http://schemas.openxmlformats.org/drawingml/2006/wordprocessingDrawing" xmlns:w10="urn:schemas-microsoft-com:office:word" xmlns:w="http://schemas.openxmlformats.org/wordprocessingml/2006/main" xmlns:w14="http://schemas.microsoft.com/office/word/2010/wordml" xmlns:w15="http://schemas.microsoft.com/office/word/2012/wordml" xmlns:w16cid="http://schemas.microsoft.com/office/word/2016/wordml/cid" xmlns:w16se="http://schemas.microsoft.com/office/word/2015/wordml/symex" xmlns:wpg="http://schemas.microsoft.com/office/word/2010/wordprocessingGroup" xmlns:wpi="http://schemas.microsoft.com/office/word/2010/wordprocessingInk" xmlns:wne="http://schemas.microsoft.com/office/word/2006/wordml" xmlns:wps="http://schemas.microsoft.com/office/word/2010/wordprocessingShape" mc:Ignorable="w14 w15 w16se w16cid wp14">
+<w:footnotes xmlns:wpc="http://schemas.microsoft.com/office/word/2010/wordprocessingCanvas" xmlns:mc="http://schemas.openxmlformats.org/markup-compatibility/2006" xmlns:o="urn:schemas-microsoft-com:office:office" xmlns:r="http://schemas.openxmlformats.org/officeDocument/2006/relationships" xmlns:m="http://schemas.openxmlformats.org/officeDocument/2006/math" xmlns:v="urn:schemas-microsoft-com:vml" xmlns:wp14="http://schemas.microsoft.com/office/word/2010/wordprocessingDrawing" xmlns:wp="http://schemas.openxmlformats.org/drawingml/2006/wordprocessingDrawing" xmlns:w10="urn:schemas-microsoft-com:office:word" xmlns:w="http://schemas.openxmlformats.org/wordprocessingml/2006/main" xmlns:w14="http://schemas.microsoft.com/office/word/2010/wordml" xmlns:w15="http://schemas.microsoft.com/office/word/2012/wordml" xmlns:wpg="http://schemas.microsoft.com/office/word/2010/wordprocessingGroup" xmlns:wpi="http://schemas.microsoft.com/office/word/2010/wordprocessingInk" xmlns:wne="http://schemas.microsoft.com/office/word/2006/wordml" xmlns:wps="http://schemas.microsoft.com/office/word/2010/wordprocessingShape" mc:Ignorable="w14 w15 wp14">
   <w:footnote w:type="separator" w:id="-1">
     <w:p>
       <w:pPr>
@@ -16869,7 +17328,7 @@
 </file>
 
 <file path=word/header1.xml><?xml version="1.0" encoding="utf-8"?>
-<w:hdr xmlns:wpc="http://schemas.microsoft.com/office/word/2010/wordprocessingCanvas" xmlns:cx="http://schemas.microsoft.com/office/drawing/2014/chartex" xmlns:cx1="http://schemas.microsoft.com/office/drawing/2015/9/8/chartex" xmlns:cx2="http://schemas.microsoft.com/office/drawing/2015/10/21/chartex" xmlns:cx3="http://schemas.microsoft.com/office/drawing/2016/5/9/chartex" xmlns:cx4="http://schemas.microsoft.com/office/drawing/2016/5/10/chartex" xmlns:cx5="http://schemas.microsoft.com/office/drawing/2016/5/11/chartex" xmlns:cx6="http://schemas.microsoft.com/office/drawing/2016/5/12/chartex" xmlns:cx7="http://schemas.microsoft.com/office/drawing/2016/5/13/chartex" xmlns:cx8="http://schemas.microsoft.com/office/drawing/2016/5/14/chartex" xmlns:mc="http://schemas.openxmlformats.org/markup-compatibility/2006" xmlns:aink="http://schemas.microsoft.com/office/drawing/2016/ink" xmlns:am3d="http://schemas.microsoft.com/office/drawing/2017/model3d" xmlns:o="urn:schemas-microsoft-com:office:office" xmlns:r="http://schemas.openxmlformats.org/officeDocument/2006/relationships" xmlns:m="http://schemas.openxmlformats.org/officeDocument/2006/math" xmlns:v="urn:schemas-microsoft-com:vml" xmlns:wp14="http://schemas.microsoft.com/office/word/2010/wordprocessingDrawing" xmlns:wp="http://schemas.openxmlformats.org/drawingml/2006/wordprocessingDrawing" xmlns:w10="urn:schemas-microsoft-com:office:word" xmlns:w="http://schemas.openxmlformats.org/wordprocessingml/2006/main" xmlns:w14="http://schemas.microsoft.com/office/word/2010/wordml" xmlns:w15="http://schemas.microsoft.com/office/word/2012/wordml" xmlns:w16cid="http://schemas.microsoft.com/office/word/2016/wordml/cid" xmlns:w16se="http://schemas.microsoft.com/office/word/2015/wordml/symex" xmlns:wpg="http://schemas.microsoft.com/office/word/2010/wordprocessingGroup" xmlns:wpi="http://schemas.microsoft.com/office/word/2010/wordprocessingInk" xmlns:wne="http://schemas.microsoft.com/office/word/2006/wordml" xmlns:wps="http://schemas.microsoft.com/office/word/2010/wordprocessingShape" mc:Ignorable="w14 w15 w16se w16cid wp14">
+<w:hdr xmlns:wpc="http://schemas.microsoft.com/office/word/2010/wordprocessingCanvas" xmlns:mc="http://schemas.openxmlformats.org/markup-compatibility/2006" xmlns:o="urn:schemas-microsoft-com:office:office" xmlns:r="http://schemas.openxmlformats.org/officeDocument/2006/relationships" xmlns:m="http://schemas.openxmlformats.org/officeDocument/2006/math" xmlns:v="urn:schemas-microsoft-com:vml" xmlns:wp14="http://schemas.microsoft.com/office/word/2010/wordprocessingDrawing" xmlns:wp="http://schemas.openxmlformats.org/drawingml/2006/wordprocessingDrawing" xmlns:w10="urn:schemas-microsoft-com:office:word" xmlns:w="http://schemas.openxmlformats.org/wordprocessingml/2006/main" xmlns:w14="http://schemas.microsoft.com/office/word/2010/wordml" xmlns:w15="http://schemas.microsoft.com/office/word/2012/wordml" xmlns:wpg="http://schemas.microsoft.com/office/word/2010/wordprocessingGroup" xmlns:wpi="http://schemas.microsoft.com/office/word/2010/wordprocessingInk" xmlns:wne="http://schemas.microsoft.com/office/word/2006/wordml" xmlns:wps="http://schemas.microsoft.com/office/word/2010/wordprocessingShape" mc:Ignorable="w14 w15 wp14">
   <w:p>
     <w:pPr>
       <w:pStyle w:val="Encabezado"/>
@@ -16881,7 +17340,42 @@
         <w:rFonts w:cs="Times New Roman"/>
         <w:szCs w:val="24"/>
       </w:rPr>
-      <w:t>GESTIÓN DEL DESARROLLO de un sistema de gestión de riesgos SG-SST</w:t>
+      <w:t xml:space="preserve">GESTIÓN DEL DESARROLLO </w:t>
+    </w:r>
+    <w:r>
+      <w:rPr>
+        <w:rFonts w:cs="Times New Roman"/>
+        <w:szCs w:val="24"/>
+      </w:rPr>
+      <w:t>DE UN SISTEMA DE GESTIÓN DE RIESGOS</w:t>
+    </w:r>
+    <w:r>
+      <w:rPr>
+        <w:rFonts w:cs="Times New Roman"/>
+        <w:szCs w:val="24"/>
+      </w:rPr>
+      <w:t xml:space="preserve"> </w:t>
+    </w:r>
+    <w:r>
+      <w:rPr>
+        <w:rFonts w:cs="Times New Roman"/>
+        <w:szCs w:val="24"/>
+      </w:rPr>
+      <w:t>(</w:t>
+    </w:r>
+    <w:r>
+      <w:rPr>
+        <w:rFonts w:cs="Times New Roman"/>
+        <w:szCs w:val="24"/>
+      </w:rPr>
+      <w:t>SG-SST</w:t>
+    </w:r>
+    <w:r>
+      <w:rPr>
+        <w:rFonts w:cs="Times New Roman"/>
+        <w:szCs w:val="24"/>
+      </w:rPr>
+      <w:t>)</w:t>
     </w:r>
     <w:r>
       <w:tab/>
@@ -16936,7 +17430,7 @@
             <w:szCs w:val="20"/>
             <w:lang w:val="es-ES"/>
           </w:rPr>
-          <w:t>10</w:t>
+          <w:t>23</w:t>
         </w:r>
         <w:r>
           <w:rPr>
@@ -16958,7 +17452,7 @@
 </file>
 
 <file path=word/numbering.xml><?xml version="1.0" encoding="utf-8"?>
-<w:numbering xmlns:wpc="http://schemas.microsoft.com/office/word/2010/wordprocessingCanvas" xmlns:cx="http://schemas.microsoft.com/office/drawing/2014/chartex" xmlns:cx1="http://schemas.microsoft.com/office/drawing/2015/9/8/chartex" xmlns:cx2="http://schemas.microsoft.com/office/drawing/2015/10/21/chartex" xmlns:cx3="http://schemas.microsoft.com/office/drawing/2016/5/9/chartex" xmlns:cx4="http://schemas.microsoft.com/office/drawing/2016/5/10/chartex" xmlns:cx5="http://schemas.microsoft.com/office/drawing/2016/5/11/chartex" xmlns:cx6="http://schemas.microsoft.com/office/drawing/2016/5/12/chartex" xmlns:cx7="http://schemas.microsoft.com/office/drawing/2016/5/13/chartex" xmlns:cx8="http://schemas.microsoft.com/office/drawing/2016/5/14/chartex" xmlns:mc="http://schemas.openxmlformats.org/markup-compatibility/2006" xmlns:aink="http://schemas.microsoft.com/office/drawing/2016/ink" xmlns:am3d="http://schemas.microsoft.com/office/drawing/2017/model3d" xmlns:o="urn:schemas-microsoft-com:office:office" xmlns:r="http://schemas.openxmlformats.org/officeDocument/2006/relationships" xmlns:m="http://schemas.openxmlformats.org/officeDocument/2006/math" xmlns:v="urn:schemas-microsoft-com:vml" xmlns:wp14="http://schemas.microsoft.com/office/word/2010/wordprocessingDrawing" xmlns:wp="http://schemas.openxmlformats.org/drawingml/2006/wordprocessingDrawing" xmlns:w10="urn:schemas-microsoft-com:office:word" xmlns:w="http://schemas.openxmlformats.org/wordprocessingml/2006/main" xmlns:w14="http://schemas.microsoft.com/office/word/2010/wordml" xmlns:w15="http://schemas.microsoft.com/office/word/2012/wordml" xmlns:w16cid="http://schemas.microsoft.com/office/word/2016/wordml/cid" xmlns:w16se="http://schemas.microsoft.com/office/word/2015/wordml/symex" xmlns:wpg="http://schemas.microsoft.com/office/word/2010/wordprocessingGroup" xmlns:wpi="http://schemas.microsoft.com/office/word/2010/wordprocessingInk" xmlns:wne="http://schemas.microsoft.com/office/word/2006/wordml" xmlns:wps="http://schemas.microsoft.com/office/word/2010/wordprocessingShape" mc:Ignorable="w14 w15 w16se w16cid wp14">
+<w:numbering xmlns:wpc="http://schemas.microsoft.com/office/word/2010/wordprocessingCanvas" xmlns:mc="http://schemas.openxmlformats.org/markup-compatibility/2006" xmlns:o="urn:schemas-microsoft-com:office:office" xmlns:r="http://schemas.openxmlformats.org/officeDocument/2006/relationships" xmlns:m="http://schemas.openxmlformats.org/officeDocument/2006/math" xmlns:v="urn:schemas-microsoft-com:vml" xmlns:wp14="http://schemas.microsoft.com/office/word/2010/wordprocessingDrawing" xmlns:wp="http://schemas.openxmlformats.org/drawingml/2006/wordprocessingDrawing" xmlns:w10="urn:schemas-microsoft-com:office:word" xmlns:w="http://schemas.openxmlformats.org/wordprocessingml/2006/main" xmlns:w14="http://schemas.microsoft.com/office/word/2010/wordml" xmlns:w15="http://schemas.microsoft.com/office/word/2012/wordml" xmlns:wpg="http://schemas.microsoft.com/office/word/2010/wordprocessingGroup" xmlns:wpi="http://schemas.microsoft.com/office/word/2010/wordprocessingInk" xmlns:wne="http://schemas.microsoft.com/office/word/2006/wordml" xmlns:wps="http://schemas.microsoft.com/office/word/2010/wordprocessingShape" mc:Ignorable="w14 w15 wp14">
   <w:abstractNum w:abstractNumId="0" w15:restartNumberingAfterBreak="0">
     <w:nsid w:val="03D12768"/>
     <w:multiLevelType w:val="hybridMultilevel"/>
@@ -20908,7 +21402,7 @@
 </file>
 
 <file path=word/styles.xml><?xml version="1.0" encoding="utf-8"?>
-<w:styles xmlns:mc="http://schemas.openxmlformats.org/markup-compatibility/2006" xmlns:r="http://schemas.openxmlformats.org/officeDocument/2006/relationships" xmlns:w="http://schemas.openxmlformats.org/wordprocessingml/2006/main" xmlns:w14="http://schemas.microsoft.com/office/word/2010/wordml" xmlns:w15="http://schemas.microsoft.com/office/word/2012/wordml" xmlns:w16cid="http://schemas.microsoft.com/office/word/2016/wordml/cid" xmlns:w16se="http://schemas.microsoft.com/office/word/2015/wordml/symex" mc:Ignorable="w14 w15 w16se w16cid">
+<w:styles xmlns:mc="http://schemas.openxmlformats.org/markup-compatibility/2006" xmlns:r="http://schemas.openxmlformats.org/officeDocument/2006/relationships" xmlns:w="http://schemas.openxmlformats.org/wordprocessingml/2006/main" xmlns:w14="http://schemas.microsoft.com/office/word/2010/wordml" xmlns:w15="http://schemas.microsoft.com/office/word/2012/wordml" mc:Ignorable="w14 w15">
   <w:docDefaults>
     <w:rPrDefault>
       <w:rPr>
@@ -20924,7 +21418,7 @@
       </w:pPr>
     </w:pPrDefault>
   </w:docDefaults>
-  <w:latentStyles w:defLockedState="0" w:defUIPriority="99" w:defSemiHidden="0" w:defUnhideWhenUsed="0" w:defQFormat="0" w:count="376">
+  <w:latentStyles w:defLockedState="0" w:defUIPriority="99" w:defSemiHidden="0" w:defUnhideWhenUsed="0" w:defQFormat="0" w:count="371">
     <w:lsdException w:name="Normal" w:uiPriority="0" w:qFormat="1"/>
     <w:lsdException w:name="heading 1" w:uiPriority="9" w:qFormat="1"/>
     <w:lsdException w:name="heading 2" w:semiHidden="1" w:uiPriority="9" w:unhideWhenUsed="1" w:qFormat="1"/>
@@ -21030,6 +21524,7 @@
     <w:lsdException w:name="HTML Sample" w:semiHidden="1" w:unhideWhenUsed="1"/>
     <w:lsdException w:name="HTML Typewriter" w:semiHidden="1" w:unhideWhenUsed="1"/>
     <w:lsdException w:name="HTML Variable" w:semiHidden="1" w:unhideWhenUsed="1"/>
+    <w:lsdException w:name="Normal Table" w:semiHidden="1" w:unhideWhenUsed="1"/>
     <w:lsdException w:name="annotation subject" w:semiHidden="1" w:unhideWhenUsed="1"/>
     <w:lsdException w:name="No List" w:semiHidden="1" w:unhideWhenUsed="1"/>
     <w:lsdException w:name="Outline List 1" w:semiHidden="1" w:unhideWhenUsed="1"/>
@@ -21072,8 +21567,11 @@
     <w:lsdException w:name="Table Contemporary" w:semiHidden="1" w:unhideWhenUsed="1"/>
     <w:lsdException w:name="Table Elegant" w:semiHidden="1" w:unhideWhenUsed="1"/>
     <w:lsdException w:name="Table Professional" w:semiHidden="1" w:unhideWhenUsed="1"/>
+    <w:lsdException w:name="Table Subtle 1" w:semiHidden="1" w:unhideWhenUsed="1"/>
     <w:lsdException w:name="Table Subtle 2" w:semiHidden="1" w:unhideWhenUsed="1"/>
     <w:lsdException w:name="Table Web 1" w:semiHidden="1" w:unhideWhenUsed="1"/>
+    <w:lsdException w:name="Table Web 2" w:semiHidden="1" w:unhideWhenUsed="1"/>
+    <w:lsdException w:name="Table Web 3" w:semiHidden="1" w:unhideWhenUsed="1"/>
     <w:lsdException w:name="Balloon Text" w:semiHidden="1" w:unhideWhenUsed="1"/>
     <w:lsdException w:name="Table Grid" w:uiPriority="59"/>
     <w:lsdException w:name="Table Theme" w:semiHidden="1" w:unhideWhenUsed="1"/>
@@ -21292,11 +21790,6 @@
     <w:lsdException w:name="List Table 5 Dark Accent 6" w:uiPriority="50"/>
     <w:lsdException w:name="List Table 6 Colorful Accent 6" w:uiPriority="51"/>
     <w:lsdException w:name="List Table 7 Colorful Accent 6" w:uiPriority="52"/>
-    <w:lsdException w:name="Mention" w:semiHidden="1" w:unhideWhenUsed="1"/>
-    <w:lsdException w:name="Smart Hyperlink" w:semiHidden="1" w:unhideWhenUsed="1"/>
-    <w:lsdException w:name="Hashtag" w:semiHidden="1" w:unhideWhenUsed="1"/>
-    <w:lsdException w:name="Unresolved Mention" w:semiHidden="1" w:unhideWhenUsed="1"/>
-    <w:lsdException w:name="Smart Link" w:semiHidden="1" w:unhideWhenUsed="1"/>
   </w:latentStyles>
   <w:style w:type="paragraph" w:default="1" w:styleId="Normal">
     <w:name w:val="Normal"/>
@@ -21723,7 +22216,7 @@
       <w:sz w:val="24"/>
     </w:rPr>
   </w:style>
-  <w:style w:type="paragraph" w:styleId="TtuloTDC">
+  <w:style w:type="paragraph" w:styleId="TtulodeTDC">
     <w:name w:val="TOC Heading"/>
     <w:basedOn w:val="Ttulo1"/>
     <w:next w:val="Normal"/>
@@ -22000,11 +22493,11 @@
       <w:sz w:val="24"/>
     </w:rPr>
   </w:style>
-  <w:style w:type="paragraph" w:styleId="Ttulo">
+  <w:style w:type="paragraph" w:styleId="Puesto">
     <w:name w:val="Title"/>
     <w:basedOn w:val="Normal"/>
     <w:next w:val="Normal"/>
-    <w:link w:val="TtuloCar"/>
+    <w:link w:val="PuestoCar"/>
     <w:uiPriority w:val="4"/>
     <w:qFormat/>
     <w:rsid w:val="00892860"/>
@@ -22020,10 +22513,10 @@
       <w:szCs w:val="56"/>
     </w:rPr>
   </w:style>
-  <w:style w:type="character" w:customStyle="1" w:styleId="TtuloCar">
-    <w:name w:val="Título Car"/>
+  <w:style w:type="character" w:customStyle="1" w:styleId="PuestoCar">
+    <w:name w:val="Puesto Car"/>
     <w:basedOn w:val="Fuentedeprrafopredeter"/>
-    <w:link w:val="Ttulo"/>
+    <w:link w:val="Puesto"/>
     <w:uiPriority w:val="4"/>
     <w:rsid w:val="00892860"/>
     <w:rPr>
@@ -22236,7 +22729,7 @@
 </file>
 
 <file path=word/glossary/document.xml><?xml version="1.0" encoding="utf-8"?>
-<w:glossaryDocument xmlns:wpc="http://schemas.microsoft.com/office/word/2010/wordprocessingCanvas" xmlns:cx="http://schemas.microsoft.com/office/drawing/2014/chartex" xmlns:cx1="http://schemas.microsoft.com/office/drawing/2015/9/8/chartex" xmlns:cx2="http://schemas.microsoft.com/office/drawing/2015/10/21/chartex" xmlns:cx3="http://schemas.microsoft.com/office/drawing/2016/5/9/chartex" xmlns:cx4="http://schemas.microsoft.com/office/drawing/2016/5/10/chartex" xmlns:cx5="http://schemas.microsoft.com/office/drawing/2016/5/11/chartex" xmlns:cx6="http://schemas.microsoft.com/office/drawing/2016/5/12/chartex" xmlns:cx7="http://schemas.microsoft.com/office/drawing/2016/5/13/chartex" xmlns:cx8="http://schemas.microsoft.com/office/drawing/2016/5/14/chartex" xmlns:mc="http://schemas.openxmlformats.org/markup-compatibility/2006" xmlns:aink="http://schemas.microsoft.com/office/drawing/2016/ink" xmlns:am3d="http://schemas.microsoft.com/office/drawing/2017/model3d" xmlns:o="urn:schemas-microsoft-com:office:office" xmlns:r="http://schemas.openxmlformats.org/officeDocument/2006/relationships" xmlns:m="http://schemas.openxmlformats.org/officeDocument/2006/math" xmlns:v="urn:schemas-microsoft-com:vml" xmlns:wp14="http://schemas.microsoft.com/office/word/2010/wordprocessingDrawing" xmlns:wp="http://schemas.openxmlformats.org/drawingml/2006/wordprocessingDrawing" xmlns:w10="urn:schemas-microsoft-com:office:word" xmlns:w="http://schemas.openxmlformats.org/wordprocessingml/2006/main" xmlns:w14="http://schemas.microsoft.com/office/word/2010/wordml" xmlns:w15="http://schemas.microsoft.com/office/word/2012/wordml" xmlns:w16cid="http://schemas.microsoft.com/office/word/2016/wordml/cid" xmlns:w16se="http://schemas.microsoft.com/office/word/2015/wordml/symex" xmlns:wpg="http://schemas.microsoft.com/office/word/2010/wordprocessingGroup" xmlns:wpi="http://schemas.microsoft.com/office/word/2010/wordprocessingInk" xmlns:wne="http://schemas.microsoft.com/office/word/2006/wordml" xmlns:wps="http://schemas.microsoft.com/office/word/2010/wordprocessingShape" mc:Ignorable="w14 w15 w16se w16cid wp14">
+<w:glossaryDocument xmlns:wpc="http://schemas.microsoft.com/office/word/2010/wordprocessingCanvas" xmlns:mc="http://schemas.openxmlformats.org/markup-compatibility/2006" xmlns:o="urn:schemas-microsoft-com:office:office" xmlns:r="http://schemas.openxmlformats.org/officeDocument/2006/relationships" xmlns:m="http://schemas.openxmlformats.org/officeDocument/2006/math" xmlns:v="urn:schemas-microsoft-com:vml" xmlns:wp14="http://schemas.microsoft.com/office/word/2010/wordprocessingDrawing" xmlns:wp="http://schemas.openxmlformats.org/drawingml/2006/wordprocessingDrawing" xmlns:w10="urn:schemas-microsoft-com:office:word" xmlns:w="http://schemas.openxmlformats.org/wordprocessingml/2006/main" xmlns:w14="http://schemas.microsoft.com/office/word/2010/wordml" xmlns:w15="http://schemas.microsoft.com/office/word/2012/wordml" xmlns:wpg="http://schemas.microsoft.com/office/word/2010/wordprocessingGroup" xmlns:wpi="http://schemas.microsoft.com/office/word/2010/wordprocessingInk" xmlns:wne="http://schemas.microsoft.com/office/word/2006/wordml" xmlns:wps="http://schemas.microsoft.com/office/word/2010/wordprocessingShape" mc:Ignorable="w14 w15 wp14">
   <w:docParts>
     <w:docPart>
       <w:docPartPr>
@@ -22301,11 +22794,11 @@
 </file>
 
 <file path=word/glossary/fontTable.xml><?xml version="1.0" encoding="utf-8"?>
-<w:fonts xmlns:mc="http://schemas.openxmlformats.org/markup-compatibility/2006" xmlns:r="http://schemas.openxmlformats.org/officeDocument/2006/relationships" xmlns:w="http://schemas.openxmlformats.org/wordprocessingml/2006/main" xmlns:w14="http://schemas.microsoft.com/office/word/2010/wordml" xmlns:w15="http://schemas.microsoft.com/office/word/2012/wordml" xmlns:w16cid="http://schemas.microsoft.com/office/word/2016/wordml/cid" xmlns:w16se="http://schemas.microsoft.com/office/word/2015/wordml/symex" mc:Ignorable="w14 w15 w16se w16cid">
+<w:fonts xmlns:mc="http://schemas.openxmlformats.org/markup-compatibility/2006" xmlns:r="http://schemas.openxmlformats.org/officeDocument/2006/relationships" xmlns:w="http://schemas.openxmlformats.org/wordprocessingml/2006/main" xmlns:w14="http://schemas.microsoft.com/office/word/2010/wordml" xmlns:w15="http://schemas.microsoft.com/office/word/2012/wordml" mc:Ignorable="w14 w15">
   <w:font w:name="Symbol">
     <w:panose1 w:val="05050102010706020507"/>
     <w:charset w:val="02"/>
-    <w:family w:val="decorative"/>
+    <w:family w:val="roman"/>
     <w:pitch w:val="variable"/>
     <w:sig w:usb0="00000000" w:usb1="10000000" w:usb2="00000000" w:usb3="00000000" w:csb0="80000000" w:csb1="00000000"/>
   </w:font>
@@ -22325,10 +22818,10 @@
   </w:font>
   <w:font w:name="Wingdings">
     <w:panose1 w:val="05000000000000000000"/>
-    <w:charset w:val="4D"/>
-    <w:family w:val="decorative"/>
+    <w:charset w:val="02"/>
+    <w:family w:val="auto"/>
     <w:pitch w:val="variable"/>
-    <w:sig w:usb0="00000003" w:usb1="00000000" w:usb2="00000000" w:usb3="00000000" w:csb0="80000001" w:csb1="00000000"/>
+    <w:sig w:usb0="00000000" w:usb1="10000000" w:usb2="00000000" w:usb3="00000000" w:csb0="80000000" w:csb1="00000000"/>
   </w:font>
   <w:font w:name="Calibri">
     <w:panose1 w:val="020F0502020204030204"/>
@@ -22338,7 +22831,7 @@
     <w:sig w:usb0="E4002EFF" w:usb1="C000247B" w:usb2="00000009" w:usb3="00000000" w:csb0="000001FF" w:csb1="00000000"/>
   </w:font>
   <w:font w:name="Segoe UI">
-    <w:panose1 w:val="020B0604020202020204"/>
+    <w:panose1 w:val="020B0502040204020203"/>
     <w:charset w:val="00"/>
     <w:family w:val="swiss"/>
     <w:pitch w:val="variable"/>
@@ -22352,11 +22845,11 @@
     <w:sig w:usb0="E4002EFF" w:usb1="C000247B" w:usb2="00000009" w:usb3="00000000" w:csb0="000001FF" w:csb1="00000000"/>
   </w:font>
   <w:font w:name="Helvetica">
-    <w:panose1 w:val="00000000000000000000"/>
+    <w:panose1 w:val="020B0604020202020204"/>
     <w:charset w:val="00"/>
-    <w:family w:val="auto"/>
+    <w:family w:val="swiss"/>
     <w:pitch w:val="variable"/>
-    <w:sig w:usb0="E00002FF" w:usb1="5000785B" w:usb2="00000000" w:usb3="00000000" w:csb0="0000019F" w:csb1="00000000"/>
+    <w:sig w:usb0="E0002EFF" w:usb1="C000785B" w:usb2="00000009" w:usb3="00000000" w:csb0="000001FF" w:csb1="00000000"/>
   </w:font>
   <w:font w:name="Arial">
     <w:panose1 w:val="020B0604020202020204"/>
@@ -22369,7 +22862,7 @@
 </file>
 
 <file path=word/glossary/settings.xml><?xml version="1.0" encoding="utf-8"?>
-<w:settings xmlns:mc="http://schemas.openxmlformats.org/markup-compatibility/2006" xmlns:o="urn:schemas-microsoft-com:office:office" xmlns:r="http://schemas.openxmlformats.org/officeDocument/2006/relationships" xmlns:m="http://schemas.openxmlformats.org/officeDocument/2006/math" xmlns:v="urn:schemas-microsoft-com:vml" xmlns:w10="urn:schemas-microsoft-com:office:word" xmlns:w="http://schemas.openxmlformats.org/wordprocessingml/2006/main" xmlns:w14="http://schemas.microsoft.com/office/word/2010/wordml" xmlns:w15="http://schemas.microsoft.com/office/word/2012/wordml" xmlns:w16cid="http://schemas.microsoft.com/office/word/2016/wordml/cid" xmlns:w16se="http://schemas.microsoft.com/office/word/2015/wordml/symex" xmlns:sl="http://schemas.openxmlformats.org/schemaLibrary/2006/main" mc:Ignorable="w14 w15 w16se w16cid">
+<w:settings xmlns:mc="http://schemas.openxmlformats.org/markup-compatibility/2006" xmlns:o="urn:schemas-microsoft-com:office:office" xmlns:r="http://schemas.openxmlformats.org/officeDocument/2006/relationships" xmlns:m="http://schemas.openxmlformats.org/officeDocument/2006/math" xmlns:v="urn:schemas-microsoft-com:vml" xmlns:w10="urn:schemas-microsoft-com:office:word" xmlns:w="http://schemas.openxmlformats.org/wordprocessingml/2006/main" xmlns:w14="http://schemas.microsoft.com/office/word/2010/wordml" xmlns:w15="http://schemas.microsoft.com/office/word/2012/wordml" xmlns:sl="http://schemas.openxmlformats.org/schemaLibrary/2006/main" mc:Ignorable="w14 w15">
   <w:view w:val="normal"/>
   <w:defaultTabStop w:val="708"/>
   <w:hyphenationZone w:val="425"/>
@@ -22380,7 +22873,6 @@
     <w:compatSetting w:name="overrideTableStyleFontSizeAndJustification" w:uri="http://schemas.microsoft.com/office/word" w:val="1"/>
     <w:compatSetting w:name="enableOpenTypeFeatures" w:uri="http://schemas.microsoft.com/office/word" w:val="1"/>
     <w:compatSetting w:name="doNotFlipMirrorIndents" w:uri="http://schemas.microsoft.com/office/word" w:val="1"/>
-    <w:compatSetting w:name="useWord2013TrackBottomHyphenation" w:uri="http://schemas.microsoft.com/office/word" w:val="1"/>
   </w:compat>
   <w:rsids>
     <w:rsidRoot w:val="002B7194"/>
@@ -22434,6 +22926,7 @@
     <w:rsid w:val="006C4396"/>
     <w:rsid w:val="006D186D"/>
     <w:rsid w:val="007245E1"/>
+    <w:rsid w:val="0075174F"/>
     <w:rsid w:val="00766EC0"/>
     <w:rsid w:val="00773BC4"/>
     <w:rsid w:val="007A562D"/>
@@ -22495,7 +22988,7 @@
 </file>
 
 <file path=word/glossary/styles.xml><?xml version="1.0" encoding="utf-8"?>
-<w:styles xmlns:mc="http://schemas.openxmlformats.org/markup-compatibility/2006" xmlns:r="http://schemas.openxmlformats.org/officeDocument/2006/relationships" xmlns:w="http://schemas.openxmlformats.org/wordprocessingml/2006/main" xmlns:w14="http://schemas.microsoft.com/office/word/2010/wordml" xmlns:w15="http://schemas.microsoft.com/office/word/2012/wordml" xmlns:w16cid="http://schemas.microsoft.com/office/word/2016/wordml/cid" xmlns:w16se="http://schemas.microsoft.com/office/word/2015/wordml/symex" mc:Ignorable="w14 w15 w16se w16cid">
+<w:styles xmlns:mc="http://schemas.openxmlformats.org/markup-compatibility/2006" xmlns:r="http://schemas.openxmlformats.org/officeDocument/2006/relationships" xmlns:w="http://schemas.openxmlformats.org/wordprocessingml/2006/main" xmlns:w14="http://schemas.microsoft.com/office/word/2010/wordml" xmlns:w15="http://schemas.microsoft.com/office/word/2012/wordml" mc:Ignorable="w14 w15">
   <w:docDefaults>
     <w:rPrDefault>
       <w:rPr>
@@ -22511,7 +23004,7 @@
       </w:pPr>
     </w:pPrDefault>
   </w:docDefaults>
-  <w:latentStyles w:defLockedState="0" w:defUIPriority="99" w:defSemiHidden="0" w:defUnhideWhenUsed="0" w:defQFormat="0" w:count="376">
+  <w:latentStyles w:defLockedState="0" w:defUIPriority="99" w:defSemiHidden="0" w:defUnhideWhenUsed="0" w:defQFormat="0" w:count="371">
     <w:lsdException w:name="Normal" w:uiPriority="0" w:qFormat="1"/>
     <w:lsdException w:name="heading 1" w:uiPriority="9" w:qFormat="1"/>
     <w:lsdException w:name="heading 2" w:semiHidden="1" w:uiPriority="9" w:unhideWhenUsed="1" w:qFormat="1"/>
@@ -22617,6 +23110,7 @@
     <w:lsdException w:name="HTML Sample" w:semiHidden="1" w:unhideWhenUsed="1"/>
     <w:lsdException w:name="HTML Typewriter" w:semiHidden="1" w:unhideWhenUsed="1"/>
     <w:lsdException w:name="HTML Variable" w:semiHidden="1" w:unhideWhenUsed="1"/>
+    <w:lsdException w:name="Normal Table" w:semiHidden="1" w:unhideWhenUsed="1"/>
     <w:lsdException w:name="annotation subject" w:semiHidden="1" w:unhideWhenUsed="1"/>
     <w:lsdException w:name="No List" w:semiHidden="1" w:unhideWhenUsed="1"/>
     <w:lsdException w:name="Outline List 1" w:semiHidden="1" w:unhideWhenUsed="1"/>
@@ -22659,8 +23153,11 @@
     <w:lsdException w:name="Table Contemporary" w:semiHidden="1" w:unhideWhenUsed="1"/>
     <w:lsdException w:name="Table Elegant" w:semiHidden="1" w:unhideWhenUsed="1"/>
     <w:lsdException w:name="Table Professional" w:semiHidden="1" w:unhideWhenUsed="1"/>
+    <w:lsdException w:name="Table Subtle 1" w:semiHidden="1" w:unhideWhenUsed="1"/>
     <w:lsdException w:name="Table Subtle 2" w:semiHidden="1" w:unhideWhenUsed="1"/>
     <w:lsdException w:name="Table Web 1" w:semiHidden="1" w:unhideWhenUsed="1"/>
+    <w:lsdException w:name="Table Web 2" w:semiHidden="1" w:unhideWhenUsed="1"/>
+    <w:lsdException w:name="Table Web 3" w:semiHidden="1" w:unhideWhenUsed="1"/>
     <w:lsdException w:name="Balloon Text" w:semiHidden="1" w:unhideWhenUsed="1"/>
     <w:lsdException w:name="Table Grid" w:uiPriority="39"/>
     <w:lsdException w:name="Table Theme" w:semiHidden="1" w:unhideWhenUsed="1"/>
@@ -22879,11 +23376,6 @@
     <w:lsdException w:name="List Table 5 Dark Accent 6" w:uiPriority="50"/>
     <w:lsdException w:name="List Table 6 Colorful Accent 6" w:uiPriority="51"/>
     <w:lsdException w:name="List Table 7 Colorful Accent 6" w:uiPriority="52"/>
-    <w:lsdException w:name="Mention" w:semiHidden="1" w:unhideWhenUsed="1"/>
-    <w:lsdException w:name="Smart Hyperlink" w:semiHidden="1" w:unhideWhenUsed="1"/>
-    <w:lsdException w:name="Hashtag" w:semiHidden="1" w:unhideWhenUsed="1"/>
-    <w:lsdException w:name="Unresolved Mention" w:semiHidden="1" w:unhideWhenUsed="1"/>
-    <w:lsdException w:name="Smart Link" w:semiHidden="1" w:unhideWhenUsed="1"/>
   </w:latentStyles>
   <w:style w:type="paragraph" w:default="1" w:styleId="Normal">
     <w:name w:val="Normal"/>
@@ -23102,7 +23594,7 @@
 </file>
 
 <file path=word/glossary/webSettings.xml><?xml version="1.0" encoding="utf-8"?>
-<w:webSettings xmlns:mc="http://schemas.openxmlformats.org/markup-compatibility/2006" xmlns:r="http://schemas.openxmlformats.org/officeDocument/2006/relationships" xmlns:w="http://schemas.openxmlformats.org/wordprocessingml/2006/main" xmlns:w14="http://schemas.microsoft.com/office/word/2010/wordml" xmlns:w15="http://schemas.microsoft.com/office/word/2012/wordml" xmlns:w16cid="http://schemas.microsoft.com/office/word/2016/wordml/cid" xmlns:w16se="http://schemas.microsoft.com/office/word/2015/wordml/symex" mc:Ignorable="w14 w15 w16se w16cid">
+<w:webSettings xmlns:mc="http://schemas.openxmlformats.org/markup-compatibility/2006" xmlns:r="http://schemas.openxmlformats.org/officeDocument/2006/relationships" xmlns:w="http://schemas.openxmlformats.org/wordprocessingml/2006/main" xmlns:w14="http://schemas.microsoft.com/office/word/2010/wordml" xmlns:w15="http://schemas.microsoft.com/office/word/2012/wordml" mc:Ignorable="w14 w15">
   <w:optimizeForBrowser/>
   <w:allowPNG/>
 </w:webSettings>
@@ -23523,7 +24015,7 @@
 </file>
 
 <file path=customXml/itemProps1.xml><?xml version="1.0" encoding="utf-8"?>
-<ds:datastoreItem xmlns:ds="http://schemas.openxmlformats.org/officeDocument/2006/customXml" ds:itemID="{25ECFD7B-A5D8-43F9-9E7F-1A100AC5F1F1}">
+<ds:datastoreItem xmlns:ds="http://schemas.openxmlformats.org/officeDocument/2006/customXml" ds:itemID="{B1FEB2D5-8562-427A-AE46-055F5B9CF721}">
   <ds:schemaRefs>
     <ds:schemaRef ds:uri="http://schemas.openxmlformats.org/officeDocument/2006/bibliography"/>
   </ds:schemaRefs>

</xml_diff>